<commit_message>
create index controller and update references
</commit_message>
<xml_diff>
--- a/references/Refrencias.docx
+++ b/references/Refrencias.docx
@@ -7531,8 +7531,386 @@
           </wp:inline>
         </w:drawing>
       </w:r>
-      <w:bookmarkStart w:id="0" w:name="_GoBack"/>
-      <w:bookmarkEnd w:id="0"/>
+    </w:p>
+    <w:p>
+      <w:pPr>
+        <w:shd w:val="clear" w:color="auto" w:fill="FFFFFF"/>
+        <w:spacing w:before="360" w:after="240" w:line="240" w:lineRule="auto"/>
+        <w:outlineLvl w:val="2"/>
+        <w:rPr>
+          <w:rFonts w:ascii="Segoe UI" w:eastAsia="Times New Roman" w:hAnsi="Segoe UI" w:cs="Segoe UI"/>
+          <w:b/>
+          <w:bCs/>
+          <w:sz w:val="30"/>
+          <w:szCs w:val="30"/>
+          <w:lang w:eastAsia="es-CU"/>
+        </w:rPr>
+      </w:pPr>
+      <w:r>
+        <w:rPr>
+          <w:rFonts w:ascii="Segoe UI" w:eastAsia="Times New Roman" w:hAnsi="Segoe UI" w:cs="Segoe UI"/>
+          <w:b/>
+          <w:bCs/>
+          <w:sz w:val="30"/>
+          <w:szCs w:val="30"/>
+          <w:lang w:eastAsia="es-CU"/>
+        </w:rPr>
+        <w:t>Ejemplo de distribución calórica</w:t>
+      </w:r>
+    </w:p>
+    <w:p>
+      <w:pPr>
+        <w:shd w:val="clear" w:color="auto" w:fill="FFFFFF"/>
+        <w:spacing w:after="150" w:line="240" w:lineRule="auto"/>
+        <w:rPr>
+          <w:rFonts w:ascii="Segoe UI" w:eastAsia="Times New Roman" w:hAnsi="Segoe UI" w:cs="Segoe UI"/>
+          <w:sz w:val="24"/>
+          <w:szCs w:val="24"/>
+          <w:lang w:eastAsia="es-CU"/>
+        </w:rPr>
+      </w:pPr>
+      <w:r>
+        <w:rPr>
+          <w:rFonts w:ascii="Segoe UI" w:eastAsia="Times New Roman" w:hAnsi="Segoe UI" w:cs="Segoe UI"/>
+          <w:sz w:val="24"/>
+          <w:szCs w:val="24"/>
+          <w:lang w:eastAsia="es-CU"/>
+        </w:rPr>
+        <w:t>Para ilustrar cómo se traduce esto en calorías (asumiendo una ingesta diaria de 2000 calorías):</w:t>
+      </w:r>
+    </w:p>
+    <w:p>
+      <w:pPr>
+        <w:numPr>
+          <w:ilvl w:val="0"/>
+          <w:numId w:val="25"/>
+        </w:numPr>
+        <w:shd w:val="clear" w:color="auto" w:fill="FFFFFF"/>
+        <w:spacing w:before="240" w:after="150" w:line="240" w:lineRule="auto"/>
+        <w:rPr>
+          <w:rFonts w:ascii="Segoe UI" w:eastAsia="Times New Roman" w:hAnsi="Segoe UI" w:cs="Segoe UI"/>
+          <w:sz w:val="24"/>
+          <w:szCs w:val="24"/>
+          <w:lang w:eastAsia="es-CU"/>
+        </w:rPr>
+      </w:pPr>
+      <w:r>
+        <w:rPr>
+          <w:rFonts w:ascii="Segoe UI" w:eastAsia="Times New Roman" w:hAnsi="Segoe UI" w:cs="Segoe UI"/>
+          <w:b/>
+          <w:bCs/>
+          <w:sz w:val="24"/>
+          <w:szCs w:val="24"/>
+          <w:lang w:eastAsia="es-CU"/>
+        </w:rPr>
+        <w:t>Ganar músculo (25% proteína, 50% carbohidratos, 25% grasas)</w:t>
+      </w:r>
+      <w:r>
+        <w:rPr>
+          <w:rFonts w:ascii="Segoe UI" w:eastAsia="Times New Roman" w:hAnsi="Segoe UI" w:cs="Segoe UI"/>
+          <w:sz w:val="24"/>
+          <w:szCs w:val="24"/>
+          <w:lang w:eastAsia="es-CU"/>
+        </w:rPr>
+        <w:t>:</w:t>
+      </w:r>
+    </w:p>
+    <w:p>
+      <w:pPr>
+        <w:numPr>
+          <w:ilvl w:val="1"/>
+          <w:numId w:val="25"/>
+        </w:numPr>
+        <w:shd w:val="clear" w:color="auto" w:fill="FFFFFF"/>
+        <w:spacing w:before="100" w:beforeAutospacing="1" w:after="100" w:afterAutospacing="1" w:line="240" w:lineRule="auto"/>
+        <w:rPr>
+          <w:rFonts w:ascii="Segoe UI" w:eastAsia="Times New Roman" w:hAnsi="Segoe UI" w:cs="Segoe UI"/>
+          <w:sz w:val="24"/>
+          <w:szCs w:val="24"/>
+          <w:lang w:eastAsia="es-CU"/>
+        </w:rPr>
+      </w:pPr>
+      <w:r>
+        <w:rPr>
+          <w:rFonts w:ascii="Segoe UI" w:eastAsia="Times New Roman" w:hAnsi="Segoe UI" w:cs="Segoe UI"/>
+          <w:sz w:val="24"/>
+          <w:szCs w:val="24"/>
+          <w:lang w:eastAsia="es-CU"/>
+        </w:rPr>
+        <w:t>Proteínas: 200 g (800 calorías)</w:t>
+      </w:r>
+    </w:p>
+    <w:p>
+      <w:pPr>
+        <w:numPr>
+          <w:ilvl w:val="1"/>
+          <w:numId w:val="25"/>
+        </w:numPr>
+        <w:shd w:val="clear" w:color="auto" w:fill="FFFFFF"/>
+        <w:spacing w:before="60" w:after="100" w:afterAutospacing="1" w:line="240" w:lineRule="auto"/>
+        <w:rPr>
+          <w:rFonts w:ascii="Segoe UI" w:eastAsia="Times New Roman" w:hAnsi="Segoe UI" w:cs="Segoe UI"/>
+          <w:sz w:val="24"/>
+          <w:szCs w:val="24"/>
+          <w:lang w:eastAsia="es-CU"/>
+        </w:rPr>
+      </w:pPr>
+      <w:r>
+        <w:rPr>
+          <w:rFonts w:ascii="Segoe UI" w:eastAsia="Times New Roman" w:hAnsi="Segoe UI" w:cs="Segoe UI"/>
+          <w:sz w:val="24"/>
+          <w:szCs w:val="24"/>
+          <w:lang w:eastAsia="es-CU"/>
+        </w:rPr>
+        <w:t>Carbohidratos: 250 g (1000 calorías)</w:t>
+      </w:r>
+    </w:p>
+    <w:p>
+      <w:pPr>
+        <w:numPr>
+          <w:ilvl w:val="1"/>
+          <w:numId w:val="25"/>
+        </w:numPr>
+        <w:shd w:val="clear" w:color="auto" w:fill="FFFFFF"/>
+        <w:spacing w:before="60" w:after="100" w:afterAutospacing="1" w:line="240" w:lineRule="auto"/>
+        <w:rPr>
+          <w:rFonts w:ascii="Segoe UI" w:eastAsia="Times New Roman" w:hAnsi="Segoe UI" w:cs="Segoe UI"/>
+          <w:sz w:val="24"/>
+          <w:szCs w:val="24"/>
+          <w:lang w:eastAsia="es-CU"/>
+        </w:rPr>
+      </w:pPr>
+      <w:r>
+        <w:rPr>
+          <w:rFonts w:ascii="Segoe UI" w:eastAsia="Times New Roman" w:hAnsi="Segoe UI" w:cs="Segoe UI"/>
+          <w:sz w:val="24"/>
+          <w:szCs w:val="24"/>
+          <w:lang w:eastAsia="es-CU"/>
+        </w:rPr>
+        <w:t>Grasas: 55 g (495 calorías)</w:t>
+      </w:r>
+    </w:p>
+    <w:p>
+      <w:pPr>
+        <w:numPr>
+          <w:ilvl w:val="0"/>
+          <w:numId w:val="25"/>
+        </w:numPr>
+        <w:shd w:val="clear" w:color="auto" w:fill="FFFFFF"/>
+        <w:spacing w:before="240" w:after="150" w:line="240" w:lineRule="auto"/>
+        <w:rPr>
+          <w:rFonts w:ascii="Segoe UI" w:eastAsia="Times New Roman" w:hAnsi="Segoe UI" w:cs="Segoe UI"/>
+          <w:sz w:val="24"/>
+          <w:szCs w:val="24"/>
+          <w:lang w:eastAsia="es-CU"/>
+        </w:rPr>
+      </w:pPr>
+      <w:r>
+        <w:rPr>
+          <w:rFonts w:ascii="Segoe UI" w:eastAsia="Times New Roman" w:hAnsi="Segoe UI" w:cs="Segoe UI"/>
+          <w:b/>
+          <w:bCs/>
+          <w:sz w:val="24"/>
+          <w:szCs w:val="24"/>
+          <w:lang w:eastAsia="es-CU"/>
+        </w:rPr>
+        <w:t>Perder grasa (30% proteína, 40% carbohidratos, 30% grasas)</w:t>
+      </w:r>
+      <w:r>
+        <w:rPr>
+          <w:rFonts w:ascii="Segoe UI" w:eastAsia="Times New Roman" w:hAnsi="Segoe UI" w:cs="Segoe UI"/>
+          <w:sz w:val="24"/>
+          <w:szCs w:val="24"/>
+          <w:lang w:eastAsia="es-CU"/>
+        </w:rPr>
+        <w:t>:</w:t>
+      </w:r>
+    </w:p>
+    <w:p>
+      <w:pPr>
+        <w:numPr>
+          <w:ilvl w:val="1"/>
+          <w:numId w:val="25"/>
+        </w:numPr>
+        <w:shd w:val="clear" w:color="auto" w:fill="FFFFFF"/>
+        <w:spacing w:before="100" w:beforeAutospacing="1" w:after="100" w:afterAutospacing="1" w:line="240" w:lineRule="auto"/>
+        <w:rPr>
+          <w:rFonts w:ascii="Segoe UI" w:eastAsia="Times New Roman" w:hAnsi="Segoe UI" w:cs="Segoe UI"/>
+          <w:sz w:val="24"/>
+          <w:szCs w:val="24"/>
+          <w:lang w:eastAsia="es-CU"/>
+        </w:rPr>
+      </w:pPr>
+      <w:r>
+        <w:rPr>
+          <w:rFonts w:ascii="Segoe UI" w:eastAsia="Times New Roman" w:hAnsi="Segoe UI" w:cs="Segoe UI"/>
+          <w:sz w:val="24"/>
+          <w:szCs w:val="24"/>
+          <w:lang w:eastAsia="es-CU"/>
+        </w:rPr>
+        <w:t>Proteínas: 150 g (600 calorías)</w:t>
+      </w:r>
+    </w:p>
+    <w:p>
+      <w:pPr>
+        <w:numPr>
+          <w:ilvl w:val="1"/>
+          <w:numId w:val="25"/>
+        </w:numPr>
+        <w:shd w:val="clear" w:color="auto" w:fill="FFFFFF"/>
+        <w:spacing w:before="60" w:after="100" w:afterAutospacing="1" w:line="240" w:lineRule="auto"/>
+        <w:rPr>
+          <w:rFonts w:ascii="Segoe UI" w:eastAsia="Times New Roman" w:hAnsi="Segoe UI" w:cs="Segoe UI"/>
+          <w:sz w:val="24"/>
+          <w:szCs w:val="24"/>
+          <w:lang w:eastAsia="es-CU"/>
+        </w:rPr>
+      </w:pPr>
+      <w:r>
+        <w:rPr>
+          <w:rFonts w:ascii="Segoe UI" w:eastAsia="Times New Roman" w:hAnsi="Segoe UI" w:cs="Segoe UI"/>
+          <w:sz w:val="24"/>
+          <w:szCs w:val="24"/>
+          <w:lang w:eastAsia="es-CU"/>
+        </w:rPr>
+        <w:t>Carbohidratos: 200 g (800 calorías)</w:t>
+      </w:r>
+    </w:p>
+    <w:p>
+      <w:pPr>
+        <w:numPr>
+          <w:ilvl w:val="1"/>
+          <w:numId w:val="25"/>
+        </w:numPr>
+        <w:shd w:val="clear" w:color="auto" w:fill="FFFFFF"/>
+        <w:spacing w:before="60" w:after="100" w:afterAutospacing="1" w:line="240" w:lineRule="auto"/>
+        <w:rPr>
+          <w:rFonts w:ascii="Segoe UI" w:eastAsia="Times New Roman" w:hAnsi="Segoe UI" w:cs="Segoe UI"/>
+          <w:sz w:val="24"/>
+          <w:szCs w:val="24"/>
+          <w:lang w:eastAsia="es-CU"/>
+        </w:rPr>
+      </w:pPr>
+      <w:r>
+        <w:rPr>
+          <w:rFonts w:ascii="Segoe UI" w:eastAsia="Times New Roman" w:hAnsi="Segoe UI" w:cs="Segoe UI"/>
+          <w:sz w:val="24"/>
+          <w:szCs w:val="24"/>
+          <w:lang w:eastAsia="es-CU"/>
+        </w:rPr>
+        <w:t>Grasas: 66 g (600 calorías)</w:t>
+      </w:r>
+    </w:p>
+    <w:p>
+      <w:pPr>
+        <w:numPr>
+          <w:ilvl w:val="0"/>
+          <w:numId w:val="25"/>
+        </w:numPr>
+        <w:shd w:val="clear" w:color="auto" w:fill="FFFFFF"/>
+        <w:spacing w:before="240" w:after="150" w:line="240" w:lineRule="auto"/>
+        <w:rPr>
+          <w:rFonts w:ascii="Segoe UI" w:eastAsia="Times New Roman" w:hAnsi="Segoe UI" w:cs="Segoe UI"/>
+          <w:sz w:val="24"/>
+          <w:szCs w:val="24"/>
+          <w:lang w:eastAsia="es-CU"/>
+        </w:rPr>
+      </w:pPr>
+      <w:r>
+        <w:rPr>
+          <w:rFonts w:ascii="Segoe UI" w:eastAsia="Times New Roman" w:hAnsi="Segoe UI" w:cs="Segoe UI"/>
+          <w:b/>
+          <w:bCs/>
+          <w:sz w:val="24"/>
+          <w:szCs w:val="24"/>
+          <w:lang w:eastAsia="es-CU"/>
+        </w:rPr>
+        <w:t>Mantener el peso (25% proteína, 50% carbohidratos, 25% grasas)</w:t>
+      </w:r>
+      <w:r>
+        <w:rPr>
+          <w:rFonts w:ascii="Segoe UI" w:eastAsia="Times New Roman" w:hAnsi="Segoe UI" w:cs="Segoe UI"/>
+          <w:sz w:val="24"/>
+          <w:szCs w:val="24"/>
+          <w:lang w:eastAsia="es-CU"/>
+        </w:rPr>
+        <w:t>:</w:t>
+      </w:r>
+    </w:p>
+    <w:p>
+      <w:pPr>
+        <w:numPr>
+          <w:ilvl w:val="1"/>
+          <w:numId w:val="25"/>
+        </w:numPr>
+        <w:shd w:val="clear" w:color="auto" w:fill="FFFFFF"/>
+        <w:spacing w:before="100" w:beforeAutospacing="1" w:after="100" w:afterAutospacing="1" w:line="240" w:lineRule="auto"/>
+        <w:rPr>
+          <w:rFonts w:ascii="Segoe UI" w:eastAsia="Times New Roman" w:hAnsi="Segoe UI" w:cs="Segoe UI"/>
+          <w:sz w:val="24"/>
+          <w:szCs w:val="24"/>
+          <w:lang w:eastAsia="es-CU"/>
+        </w:rPr>
+      </w:pPr>
+      <w:r>
+        <w:rPr>
+          <w:rFonts w:ascii="Segoe UI" w:eastAsia="Times New Roman" w:hAnsi="Segoe UI" w:cs="Segoe UI"/>
+          <w:sz w:val="24"/>
+          <w:szCs w:val="24"/>
+          <w:lang w:eastAsia="es-CU"/>
+        </w:rPr>
+        <w:t>Proteínas: 125 g (500 calorías)</w:t>
+      </w:r>
+    </w:p>
+    <w:p>
+      <w:pPr>
+        <w:numPr>
+          <w:ilvl w:val="1"/>
+          <w:numId w:val="25"/>
+        </w:numPr>
+        <w:shd w:val="clear" w:color="auto" w:fill="FFFFFF"/>
+        <w:spacing w:before="60" w:after="100" w:afterAutospacing="1" w:line="240" w:lineRule="auto"/>
+        <w:rPr>
+          <w:rFonts w:ascii="Segoe UI" w:eastAsia="Times New Roman" w:hAnsi="Segoe UI" w:cs="Segoe UI"/>
+          <w:sz w:val="24"/>
+          <w:szCs w:val="24"/>
+          <w:lang w:eastAsia="es-CU"/>
+        </w:rPr>
+      </w:pPr>
+      <w:r>
+        <w:rPr>
+          <w:rFonts w:ascii="Segoe UI" w:eastAsia="Times New Roman" w:hAnsi="Segoe UI" w:cs="Segoe UI"/>
+          <w:sz w:val="24"/>
+          <w:szCs w:val="24"/>
+          <w:lang w:eastAsia="es-CU"/>
+        </w:rPr>
+        <w:t>Carbohidratos: 250 g (1000 calorías)</w:t>
+      </w:r>
+    </w:p>
+    <w:p>
+      <w:pPr>
+        <w:numPr>
+          <w:ilvl w:val="1"/>
+          <w:numId w:val="25"/>
+        </w:numPr>
+        <w:shd w:val="clear" w:color="auto" w:fill="FFFFFF"/>
+        <w:spacing w:before="60" w:after="100" w:afterAutospacing="1" w:line="240" w:lineRule="auto"/>
+        <w:rPr>
+          <w:rFonts w:ascii="Segoe UI" w:eastAsia="Times New Roman" w:hAnsi="Segoe UI" w:cs="Segoe UI"/>
+          <w:sz w:val="24"/>
+          <w:szCs w:val="24"/>
+          <w:lang w:eastAsia="es-CU"/>
+        </w:rPr>
+      </w:pPr>
+      <w:r>
+        <w:rPr>
+          <w:rFonts w:ascii="Segoe UI" w:eastAsia="Times New Roman" w:hAnsi="Segoe UI" w:cs="Segoe UI"/>
+          <w:sz w:val="24"/>
+          <w:szCs w:val="24"/>
+          <w:lang w:eastAsia="es-CU"/>
+        </w:rPr>
+        <w:t>Grasas: 56 g (504 calorías)</w:t>
+      </w:r>
     </w:p>
     <w:p>
       <w:pPr>
@@ -7542,6 +7920,8 @@
           <w:szCs w:val="28"/>
         </w:rPr>
       </w:pPr>
+      <w:bookmarkStart w:id="0" w:name="_GoBack"/>
+      <w:bookmarkEnd w:id="0"/>
     </w:p>
     <w:sectPr>
       <w:pgSz w:w="11906" w:h="16838"/>
@@ -9502,6 +9882,155 @@
     </w:lvl>
   </w:abstractNum>
   <w:abstractNum w:abstractNumId="14" w15:restartNumberingAfterBreak="0">
+    <w:nsid w:val="4BB94034"/>
+    <w:multiLevelType w:val="multilevel"/>
+    <w:tmpl w:val="A75E3A96"/>
+    <w:lvl w:ilvl="0">
+      <w:start w:val="1"/>
+      <w:numFmt w:val="bullet"/>
+      <w:lvlText w:val=""/>
+      <w:lvlJc w:val="left"/>
+      <w:pPr>
+        <w:tabs>
+          <w:tab w:val="num" w:pos="720"/>
+        </w:tabs>
+        <w:ind w:left="720" w:hanging="360"/>
+      </w:pPr>
+      <w:rPr>
+        <w:rFonts w:ascii="Symbol" w:hAnsi="Symbol" w:hint="default"/>
+        <w:sz w:val="20"/>
+      </w:rPr>
+    </w:lvl>
+    <w:lvl w:ilvl="1">
+      <w:start w:val="1"/>
+      <w:numFmt w:val="bullet"/>
+      <w:lvlText w:val="o"/>
+      <w:lvlJc w:val="left"/>
+      <w:pPr>
+        <w:tabs>
+          <w:tab w:val="num" w:pos="1440"/>
+        </w:tabs>
+        <w:ind w:left="1440" w:hanging="360"/>
+      </w:pPr>
+      <w:rPr>
+        <w:rFonts w:ascii="Courier New" w:hAnsi="Courier New" w:hint="default"/>
+        <w:sz w:val="20"/>
+      </w:rPr>
+    </w:lvl>
+    <w:lvl w:ilvl="2" w:tentative="1">
+      <w:start w:val="1"/>
+      <w:numFmt w:val="bullet"/>
+      <w:lvlText w:val=""/>
+      <w:lvlJc w:val="left"/>
+      <w:pPr>
+        <w:tabs>
+          <w:tab w:val="num" w:pos="2160"/>
+        </w:tabs>
+        <w:ind w:left="2160" w:hanging="360"/>
+      </w:pPr>
+      <w:rPr>
+        <w:rFonts w:ascii="Wingdings" w:hAnsi="Wingdings" w:hint="default"/>
+        <w:sz w:val="20"/>
+      </w:rPr>
+    </w:lvl>
+    <w:lvl w:ilvl="3" w:tentative="1">
+      <w:start w:val="1"/>
+      <w:numFmt w:val="bullet"/>
+      <w:lvlText w:val=""/>
+      <w:lvlJc w:val="left"/>
+      <w:pPr>
+        <w:tabs>
+          <w:tab w:val="num" w:pos="2880"/>
+        </w:tabs>
+        <w:ind w:left="2880" w:hanging="360"/>
+      </w:pPr>
+      <w:rPr>
+        <w:rFonts w:ascii="Wingdings" w:hAnsi="Wingdings" w:hint="default"/>
+        <w:sz w:val="20"/>
+      </w:rPr>
+    </w:lvl>
+    <w:lvl w:ilvl="4" w:tentative="1">
+      <w:start w:val="1"/>
+      <w:numFmt w:val="bullet"/>
+      <w:lvlText w:val=""/>
+      <w:lvlJc w:val="left"/>
+      <w:pPr>
+        <w:tabs>
+          <w:tab w:val="num" w:pos="3600"/>
+        </w:tabs>
+        <w:ind w:left="3600" w:hanging="360"/>
+      </w:pPr>
+      <w:rPr>
+        <w:rFonts w:ascii="Wingdings" w:hAnsi="Wingdings" w:hint="default"/>
+        <w:sz w:val="20"/>
+      </w:rPr>
+    </w:lvl>
+    <w:lvl w:ilvl="5" w:tentative="1">
+      <w:start w:val="1"/>
+      <w:numFmt w:val="bullet"/>
+      <w:lvlText w:val=""/>
+      <w:lvlJc w:val="left"/>
+      <w:pPr>
+        <w:tabs>
+          <w:tab w:val="num" w:pos="4320"/>
+        </w:tabs>
+        <w:ind w:left="4320" w:hanging="360"/>
+      </w:pPr>
+      <w:rPr>
+        <w:rFonts w:ascii="Wingdings" w:hAnsi="Wingdings" w:hint="default"/>
+        <w:sz w:val="20"/>
+      </w:rPr>
+    </w:lvl>
+    <w:lvl w:ilvl="6" w:tentative="1">
+      <w:start w:val="1"/>
+      <w:numFmt w:val="bullet"/>
+      <w:lvlText w:val=""/>
+      <w:lvlJc w:val="left"/>
+      <w:pPr>
+        <w:tabs>
+          <w:tab w:val="num" w:pos="5040"/>
+        </w:tabs>
+        <w:ind w:left="5040" w:hanging="360"/>
+      </w:pPr>
+      <w:rPr>
+        <w:rFonts w:ascii="Wingdings" w:hAnsi="Wingdings" w:hint="default"/>
+        <w:sz w:val="20"/>
+      </w:rPr>
+    </w:lvl>
+    <w:lvl w:ilvl="7" w:tentative="1">
+      <w:start w:val="1"/>
+      <w:numFmt w:val="bullet"/>
+      <w:lvlText w:val=""/>
+      <w:lvlJc w:val="left"/>
+      <w:pPr>
+        <w:tabs>
+          <w:tab w:val="num" w:pos="5760"/>
+        </w:tabs>
+        <w:ind w:left="5760" w:hanging="360"/>
+      </w:pPr>
+      <w:rPr>
+        <w:rFonts w:ascii="Wingdings" w:hAnsi="Wingdings" w:hint="default"/>
+        <w:sz w:val="20"/>
+      </w:rPr>
+    </w:lvl>
+    <w:lvl w:ilvl="8" w:tentative="1">
+      <w:start w:val="1"/>
+      <w:numFmt w:val="bullet"/>
+      <w:lvlText w:val=""/>
+      <w:lvlJc w:val="left"/>
+      <w:pPr>
+        <w:tabs>
+          <w:tab w:val="num" w:pos="6480"/>
+        </w:tabs>
+        <w:ind w:left="6480" w:hanging="360"/>
+      </w:pPr>
+      <w:rPr>
+        <w:rFonts w:ascii="Wingdings" w:hAnsi="Wingdings" w:hint="default"/>
+        <w:sz w:val="20"/>
+      </w:rPr>
+    </w:lvl>
+  </w:abstractNum>
+  <w:abstractNum w:abstractNumId="15" w15:restartNumberingAfterBreak="0">
     <w:nsid w:val="4D3F265C"/>
     <w:multiLevelType w:val="multilevel"/>
     <w:tmpl w:val="B6186D0A"/>
@@ -9614,7 +10143,7 @@
       </w:pPr>
     </w:lvl>
   </w:abstractNum>
-  <w:abstractNum w:abstractNumId="15" w15:restartNumberingAfterBreak="0">
+  <w:abstractNum w:abstractNumId="16" w15:restartNumberingAfterBreak="0">
     <w:nsid w:val="53F47B0A"/>
     <w:multiLevelType w:val="multilevel"/>
     <w:tmpl w:val="14B6CB88"/>
@@ -9727,7 +10256,7 @@
       </w:pPr>
     </w:lvl>
   </w:abstractNum>
-  <w:abstractNum w:abstractNumId="16" w15:restartNumberingAfterBreak="0">
+  <w:abstractNum w:abstractNumId="17" w15:restartNumberingAfterBreak="0">
     <w:nsid w:val="55C645E2"/>
     <w:multiLevelType w:val="multilevel"/>
     <w:tmpl w:val="8A6CC782"/>
@@ -9844,7 +10373,7 @@
       </w:pPr>
     </w:lvl>
   </w:abstractNum>
-  <w:abstractNum w:abstractNumId="17" w15:restartNumberingAfterBreak="0">
+  <w:abstractNum w:abstractNumId="18" w15:restartNumberingAfterBreak="0">
     <w:nsid w:val="5DC17E74"/>
     <w:multiLevelType w:val="multilevel"/>
     <w:tmpl w:val="F2621D7A"/>
@@ -9957,7 +10486,7 @@
       </w:pPr>
     </w:lvl>
   </w:abstractNum>
-  <w:abstractNum w:abstractNumId="18" w15:restartNumberingAfterBreak="0">
+  <w:abstractNum w:abstractNumId="19" w15:restartNumberingAfterBreak="0">
     <w:nsid w:val="5EB931C1"/>
     <w:multiLevelType w:val="multilevel"/>
     <w:tmpl w:val="E68E91BE"/>
@@ -10074,7 +10603,7 @@
       </w:pPr>
     </w:lvl>
   </w:abstractNum>
-  <w:abstractNum w:abstractNumId="19" w15:restartNumberingAfterBreak="0">
+  <w:abstractNum w:abstractNumId="20" w15:restartNumberingAfterBreak="0">
     <w:nsid w:val="60D91D4A"/>
     <w:multiLevelType w:val="multilevel"/>
     <w:tmpl w:val="924CE180"/>
@@ -10191,7 +10720,7 @@
       </w:pPr>
     </w:lvl>
   </w:abstractNum>
-  <w:abstractNum w:abstractNumId="20" w15:restartNumberingAfterBreak="0">
+  <w:abstractNum w:abstractNumId="21" w15:restartNumberingAfterBreak="0">
     <w:nsid w:val="61AD755B"/>
     <w:multiLevelType w:val="multilevel"/>
     <w:tmpl w:val="CCBA918C"/>
@@ -10340,7 +10869,7 @@
       </w:rPr>
     </w:lvl>
   </w:abstractNum>
-  <w:abstractNum w:abstractNumId="21" w15:restartNumberingAfterBreak="0">
+  <w:abstractNum w:abstractNumId="22" w15:restartNumberingAfterBreak="0">
     <w:nsid w:val="64821C86"/>
     <w:multiLevelType w:val="multilevel"/>
     <w:tmpl w:val="D868920C"/>
@@ -10489,7 +11018,7 @@
       </w:rPr>
     </w:lvl>
   </w:abstractNum>
-  <w:abstractNum w:abstractNumId="22" w15:restartNumberingAfterBreak="0">
+  <w:abstractNum w:abstractNumId="23" w15:restartNumberingAfterBreak="0">
     <w:nsid w:val="6F4A49FD"/>
     <w:multiLevelType w:val="multilevel"/>
     <w:tmpl w:val="62C8EACE"/>
@@ -10606,7 +11135,7 @@
       </w:pPr>
     </w:lvl>
   </w:abstractNum>
-  <w:abstractNum w:abstractNumId="23" w15:restartNumberingAfterBreak="0">
+  <w:abstractNum w:abstractNumId="24" w15:restartNumberingAfterBreak="0">
     <w:nsid w:val="7FB647F6"/>
     <w:multiLevelType w:val="multilevel"/>
     <w:tmpl w:val="C8E81D62"/>
@@ -10726,16 +11255,16 @@
     <w:abstractNumId w:val="3"/>
   </w:num>
   <w:num w:numId="3">
-    <w:abstractNumId w:val="23"/>
+    <w:abstractNumId w:val="24"/>
   </w:num>
   <w:num w:numId="4">
-    <w:abstractNumId w:val="20"/>
+    <w:abstractNumId w:val="21"/>
   </w:num>
   <w:num w:numId="5">
     <w:abstractNumId w:val="5"/>
   </w:num>
   <w:num w:numId="6">
-    <w:abstractNumId w:val="16"/>
+    <w:abstractNumId w:val="17"/>
   </w:num>
   <w:num w:numId="7">
     <w:abstractNumId w:val="9"/>
@@ -10747,16 +11276,16 @@
     <w:abstractNumId w:val="1"/>
   </w:num>
   <w:num w:numId="10">
+    <w:abstractNumId w:val="20"/>
+  </w:num>
+  <w:num w:numId="11">
+    <w:abstractNumId w:val="15"/>
+  </w:num>
+  <w:num w:numId="12">
     <w:abstractNumId w:val="19"/>
   </w:num>
-  <w:num w:numId="11">
-    <w:abstractNumId w:val="14"/>
-  </w:num>
-  <w:num w:numId="12">
-    <w:abstractNumId w:val="18"/>
-  </w:num>
   <w:num w:numId="13">
-    <w:abstractNumId w:val="21"/>
+    <w:abstractNumId w:val="22"/>
   </w:num>
   <w:num w:numId="14">
     <w:abstractNumId w:val="8"/>
@@ -10771,16 +11300,16 @@
     <w:abstractNumId w:val="0"/>
   </w:num>
   <w:num w:numId="18">
-    <w:abstractNumId w:val="17"/>
+    <w:abstractNumId w:val="18"/>
   </w:num>
   <w:num w:numId="19">
-    <w:abstractNumId w:val="15"/>
+    <w:abstractNumId w:val="16"/>
   </w:num>
   <w:num w:numId="20">
     <w:abstractNumId w:val="11"/>
   </w:num>
   <w:num w:numId="21">
-    <w:abstractNumId w:val="22"/>
+    <w:abstractNumId w:val="23"/>
   </w:num>
   <w:num w:numId="22">
     <w:abstractNumId w:val="10"/>
@@ -10790,6 +11319,9 @@
   </w:num>
   <w:num w:numId="24">
     <w:abstractNumId w:val="6"/>
+  </w:num>
+  <w:num w:numId="25">
+    <w:abstractNumId w:val="14"/>
   </w:num>
 </w:numbering>
 </file>

</xml_diff>

<commit_message>
update index bottom sheet
</commit_message>
<xml_diff>
--- a/references/Refrencias.docx
+++ b/references/Refrencias.docx
@@ -6095,21 +6095,12 @@
         <w:shd w:val="clear" w:color="auto" w:fill="FFFFFF"/>
         <w:spacing w:after="0"/>
         <w:rPr>
-          <w:rFonts w:ascii="Segoe UI" w:hAnsi="Segoe UI" w:cs="Segoe UI"/>
-          <w:sz w:val="21"/>
-          <w:szCs w:val="21"/>
-        </w:rPr>
-      </w:pPr>
-      <w:r>
-        <w:rPr>
           <w:rStyle w:val="katex-mathml"/>
           <w:sz w:val="25"/>
           <w:szCs w:val="25"/>
           <w:bdr w:val="none" w:sz="0" w:space="0" w:color="auto" w:frame="1"/>
         </w:rPr>
-        <w:t>TMB</w:t>
-      </w:r>
-      <w:proofErr w:type="gramStart"/>
+      </w:pPr>
       <w:r>
         <w:rPr>
           <w:rStyle w:val="katex-mathml"/>
@@ -6117,9 +6108,9 @@
           <w:szCs w:val="25"/>
           <w:bdr w:val="none" w:sz="0" w:space="0" w:color="auto" w:frame="1"/>
         </w:rPr>
-        <w:t>=(</w:t>
-      </w:r>
-      <w:proofErr w:type="gramEnd"/>
+        <w:t>TMB</w:t>
+      </w:r>
+      <w:proofErr w:type="gramStart"/>
       <w:r>
         <w:rPr>
           <w:rStyle w:val="katex-mathml"/>
@@ -6127,258 +6118,17 @@
           <w:szCs w:val="25"/>
           <w:bdr w:val="none" w:sz="0" w:space="0" w:color="auto" w:frame="1"/>
         </w:rPr>
-        <w:t>10×60)+(6.25×165)−(5×30)−161=600+1031.25−150−161=1320.25 kcal</w:t>
-      </w:r>
-      <w:r>
-        <w:rPr>
-          <w:rStyle w:val="mord"/>
-          <w:rFonts w:ascii="KaTeX_Math" w:hAnsi="KaTeX_Math"/>
-          <w:i/>
-          <w:iCs/>
+        <w:t>=(</w:t>
+      </w:r>
+      <w:proofErr w:type="gramEnd"/>
+      <w:r>
+        <w:rPr>
+          <w:rStyle w:val="katex-mathml"/>
           <w:sz w:val="25"/>
           <w:szCs w:val="25"/>
-        </w:rPr>
-        <w:t>TMB</w:t>
-      </w:r>
-      <w:r>
-        <w:rPr>
-          <w:rStyle w:val="mrel"/>
-          <w:sz w:val="25"/>
-          <w:szCs w:val="25"/>
-        </w:rPr>
-        <w:t>=</w:t>
-      </w:r>
-      <w:r>
-        <w:rPr>
-          <w:rStyle w:val="mopen"/>
-          <w:sz w:val="25"/>
-          <w:szCs w:val="25"/>
-        </w:rPr>
-        <w:t>(</w:t>
-      </w:r>
-      <w:r>
-        <w:rPr>
-          <w:rStyle w:val="mord"/>
-          <w:sz w:val="25"/>
-          <w:szCs w:val="25"/>
-        </w:rPr>
-        <w:t>10</w:t>
-      </w:r>
-      <w:r>
-        <w:rPr>
-          <w:rStyle w:val="mbin"/>
-          <w:sz w:val="25"/>
-          <w:szCs w:val="25"/>
-        </w:rPr>
-        <w:t>×</w:t>
-      </w:r>
-      <w:r>
-        <w:rPr>
-          <w:rStyle w:val="mord"/>
-          <w:sz w:val="25"/>
-          <w:szCs w:val="25"/>
-        </w:rPr>
-        <w:t>60</w:t>
-      </w:r>
-      <w:r>
-        <w:rPr>
-          <w:rStyle w:val="mclose"/>
-          <w:sz w:val="25"/>
-          <w:szCs w:val="25"/>
-        </w:rPr>
-        <w:t>)</w:t>
-      </w:r>
-      <w:r>
-        <w:rPr>
-          <w:rStyle w:val="mbin"/>
-          <w:sz w:val="25"/>
-          <w:szCs w:val="25"/>
-        </w:rPr>
-        <w:t>+</w:t>
-      </w:r>
-      <w:r>
-        <w:rPr>
-          <w:rStyle w:val="mopen"/>
-          <w:sz w:val="25"/>
-          <w:szCs w:val="25"/>
-        </w:rPr>
-        <w:t>(</w:t>
-      </w:r>
-      <w:r>
-        <w:rPr>
-          <w:rStyle w:val="mord"/>
-          <w:sz w:val="25"/>
-          <w:szCs w:val="25"/>
-        </w:rPr>
-        <w:t>6.25</w:t>
-      </w:r>
-      <w:r>
-        <w:rPr>
-          <w:rStyle w:val="mbin"/>
-          <w:sz w:val="25"/>
-          <w:szCs w:val="25"/>
-        </w:rPr>
-        <w:t>×</w:t>
-      </w:r>
-      <w:r>
-        <w:rPr>
-          <w:rStyle w:val="mord"/>
-          <w:sz w:val="25"/>
-          <w:szCs w:val="25"/>
-        </w:rPr>
-        <w:t>165</w:t>
-      </w:r>
-      <w:r>
-        <w:rPr>
-          <w:rStyle w:val="mclose"/>
-          <w:sz w:val="25"/>
-          <w:szCs w:val="25"/>
-        </w:rPr>
-        <w:t>)</w:t>
-      </w:r>
-      <w:r>
-        <w:rPr>
-          <w:rStyle w:val="mbin"/>
-          <w:sz w:val="25"/>
-          <w:szCs w:val="25"/>
-        </w:rPr>
-        <w:t>−</w:t>
-      </w:r>
-      <w:r>
-        <w:rPr>
-          <w:rStyle w:val="mopen"/>
-          <w:sz w:val="25"/>
-          <w:szCs w:val="25"/>
-        </w:rPr>
-        <w:t>(</w:t>
-      </w:r>
-      <w:r>
-        <w:rPr>
-          <w:rStyle w:val="mord"/>
-          <w:sz w:val="25"/>
-          <w:szCs w:val="25"/>
-        </w:rPr>
-        <w:t>5</w:t>
-      </w:r>
-      <w:r>
-        <w:rPr>
-          <w:rStyle w:val="mbin"/>
-          <w:sz w:val="25"/>
-          <w:szCs w:val="25"/>
-        </w:rPr>
-        <w:t>×</w:t>
-      </w:r>
-      <w:r>
-        <w:rPr>
-          <w:rStyle w:val="mord"/>
-          <w:sz w:val="25"/>
-          <w:szCs w:val="25"/>
-        </w:rPr>
-        <w:t>30</w:t>
-      </w:r>
-      <w:r>
-        <w:rPr>
-          <w:rStyle w:val="mclose"/>
-          <w:sz w:val="25"/>
-          <w:szCs w:val="25"/>
-        </w:rPr>
-        <w:t>)</w:t>
-      </w:r>
-      <w:r>
-        <w:rPr>
-          <w:rStyle w:val="mbin"/>
-          <w:sz w:val="25"/>
-          <w:szCs w:val="25"/>
-        </w:rPr>
-        <w:t>−</w:t>
-      </w:r>
-      <w:r>
-        <w:rPr>
-          <w:rStyle w:val="mord"/>
-          <w:sz w:val="25"/>
-          <w:szCs w:val="25"/>
-        </w:rPr>
-        <w:t>161</w:t>
-      </w:r>
-      <w:r>
-        <w:rPr>
-          <w:rStyle w:val="mrel"/>
-          <w:sz w:val="25"/>
-          <w:szCs w:val="25"/>
-        </w:rPr>
-        <w:t>=</w:t>
-      </w:r>
-      <w:r>
-        <w:rPr>
-          <w:rStyle w:val="mord"/>
-          <w:sz w:val="25"/>
-          <w:szCs w:val="25"/>
-        </w:rPr>
-        <w:t>600</w:t>
-      </w:r>
-      <w:r>
-        <w:rPr>
-          <w:rStyle w:val="mbin"/>
-          <w:sz w:val="25"/>
-          <w:szCs w:val="25"/>
-        </w:rPr>
-        <w:t>+</w:t>
-      </w:r>
-      <w:r>
-        <w:rPr>
-          <w:rStyle w:val="mord"/>
-          <w:sz w:val="25"/>
-          <w:szCs w:val="25"/>
-        </w:rPr>
-        <w:t>1031.25</w:t>
-      </w:r>
-      <w:r>
-        <w:rPr>
-          <w:rStyle w:val="mbin"/>
-          <w:sz w:val="25"/>
-          <w:szCs w:val="25"/>
-        </w:rPr>
-        <w:t>−</w:t>
-      </w:r>
-      <w:r>
-        <w:rPr>
-          <w:rStyle w:val="mord"/>
-          <w:sz w:val="25"/>
-          <w:szCs w:val="25"/>
-        </w:rPr>
-        <w:t>150</w:t>
-      </w:r>
-      <w:r>
-        <w:rPr>
-          <w:rStyle w:val="mbin"/>
-          <w:sz w:val="25"/>
-          <w:szCs w:val="25"/>
-        </w:rPr>
-        <w:t>−</w:t>
-      </w:r>
-      <w:r>
-        <w:rPr>
-          <w:rStyle w:val="mord"/>
-          <w:sz w:val="25"/>
-          <w:szCs w:val="25"/>
-        </w:rPr>
-        <w:t>161</w:t>
-      </w:r>
-      <w:r>
-        <w:rPr>
-          <w:rStyle w:val="mrel"/>
-          <w:sz w:val="25"/>
-          <w:szCs w:val="25"/>
-        </w:rPr>
-        <w:t>=</w:t>
-      </w:r>
-      <w:r>
-        <w:rPr>
-          <w:rStyle w:val="mord"/>
-          <w:sz w:val="25"/>
-          <w:szCs w:val="25"/>
-        </w:rPr>
-        <w:t>1320.25kcal</w:t>
+          <w:bdr w:val="none" w:sz="0" w:space="0" w:color="auto" w:frame="1"/>
+        </w:rPr>
+        <w:t>10×60)+(6.25×165)−(5×30)−161=600+1031.25−150−161=1320.25 kcal</w:t>
       </w:r>
     </w:p>
     <w:p>
@@ -6418,21 +6168,12 @@
         <w:shd w:val="clear" w:color="auto" w:fill="FFFFFF"/>
         <w:spacing w:after="0"/>
         <w:rPr>
-          <w:rFonts w:ascii="Segoe UI" w:hAnsi="Segoe UI" w:cs="Segoe UI"/>
-          <w:sz w:val="21"/>
-          <w:szCs w:val="21"/>
-        </w:rPr>
-      </w:pPr>
-      <w:r>
-        <w:rPr>
           <w:rStyle w:val="katex-mathml"/>
           <w:sz w:val="25"/>
           <w:szCs w:val="25"/>
           <w:bdr w:val="none" w:sz="0" w:space="0" w:color="auto" w:frame="1"/>
         </w:rPr>
-        <w:t>TDEE=1320.25×1.55≈2046.39 </w:t>
-      </w:r>
-      <w:proofErr w:type="spellStart"/>
+      </w:pPr>
       <w:r>
         <w:rPr>
           <w:rStyle w:val="katex-mathml"/>
@@ -6440,67 +6181,7 @@
           <w:szCs w:val="25"/>
           <w:bdr w:val="none" w:sz="0" w:space="0" w:color="auto" w:frame="1"/>
         </w:rPr>
-        <w:t>kcal</w:t>
-      </w:r>
-      <w:r>
-        <w:rPr>
-          <w:rStyle w:val="mord"/>
-          <w:rFonts w:ascii="KaTeX_Math" w:hAnsi="KaTeX_Math"/>
-          <w:i/>
-          <w:iCs/>
-          <w:sz w:val="25"/>
-          <w:szCs w:val="25"/>
-        </w:rPr>
-        <w:t>TDEE</w:t>
-      </w:r>
-      <w:proofErr w:type="spellEnd"/>
-      <w:r>
-        <w:rPr>
-          <w:rStyle w:val="mrel"/>
-          <w:sz w:val="25"/>
-          <w:szCs w:val="25"/>
-        </w:rPr>
-        <w:t>=</w:t>
-      </w:r>
-      <w:r>
-        <w:rPr>
-          <w:rStyle w:val="mord"/>
-          <w:sz w:val="25"/>
-          <w:szCs w:val="25"/>
-        </w:rPr>
-        <w:t>1320.25</w:t>
-      </w:r>
-      <w:r>
-        <w:rPr>
-          <w:rStyle w:val="mbin"/>
-          <w:sz w:val="25"/>
-          <w:szCs w:val="25"/>
-        </w:rPr>
-        <w:t>×</w:t>
-      </w:r>
-      <w:r>
-        <w:rPr>
-          <w:rStyle w:val="mord"/>
-          <w:sz w:val="25"/>
-          <w:szCs w:val="25"/>
-        </w:rPr>
-        <w:t>1.55</w:t>
-      </w:r>
-      <w:r>
-        <w:rPr>
-          <w:rStyle w:val="mrel"/>
-          <w:sz w:val="25"/>
-          <w:szCs w:val="25"/>
-        </w:rPr>
-        <w:t>≈</w:t>
-      </w:r>
-      <w:r>
-        <w:rPr>
-          <w:rStyle w:val="mord"/>
-          <w:sz w:val="25"/>
-          <w:szCs w:val="25"/>
-        </w:rPr>
-        <w:t>2046.39kcal</w:t>
+        <w:t>TDEE=1320.25×1.55≈2046.39 kcal</w:t>
       </w:r>
     </w:p>
     <w:p>
@@ -6540,21 +6221,12 @@
         <w:shd w:val="clear" w:color="auto" w:fill="FFFFFF"/>
         <w:spacing w:after="0"/>
         <w:rPr>
-          <w:rFonts w:ascii="Segoe UI" w:hAnsi="Segoe UI" w:cs="Segoe UI"/>
-          <w:sz w:val="21"/>
-          <w:szCs w:val="21"/>
-        </w:rPr>
-      </w:pPr>
-      <w:r>
-        <w:rPr>
           <w:rStyle w:val="katex-mathml"/>
           <w:sz w:val="25"/>
           <w:szCs w:val="25"/>
           <w:bdr w:val="none" w:sz="0" w:space="0" w:color="auto" w:frame="1"/>
         </w:rPr>
-        <w:t>Calorıˊasobjetivo≈2046.39−(0.15×2046.</w:t>
-      </w:r>
-      <w:proofErr w:type="gramStart"/>
+      </w:pPr>
       <w:r>
         <w:rPr>
           <w:rStyle w:val="katex-mathml"/>
@@ -6562,9 +6234,9 @@
           <w:szCs w:val="25"/>
           <w:bdr w:val="none" w:sz="0" w:space="0" w:color="auto" w:frame="1"/>
         </w:rPr>
-        <w:t>39)≈</w:t>
-      </w:r>
-      <w:proofErr w:type="gramEnd"/>
+        <w:t>Calorıˊasobjetivo≈2046.39−(0.15×2046.</w:t>
+      </w:r>
+      <w:proofErr w:type="gramStart"/>
       <w:r>
         <w:rPr>
           <w:rStyle w:val="katex-mathml"/>
@@ -6572,117 +6244,17 @@
           <w:szCs w:val="25"/>
           <w:bdr w:val="none" w:sz="0" w:space="0" w:color="auto" w:frame="1"/>
         </w:rPr>
-        <w:t>1740.43 kcal</w:t>
-      </w:r>
-      <w:r>
-        <w:rPr>
-          <w:rStyle w:val="mord"/>
-          <w:rFonts w:ascii="KaTeX_Math" w:hAnsi="KaTeX_Math"/>
-          <w:i/>
-          <w:iCs/>
+        <w:t>39)≈</w:t>
+      </w:r>
+      <w:proofErr w:type="gramEnd"/>
+      <w:r>
+        <w:rPr>
+          <w:rStyle w:val="katex-mathml"/>
           <w:sz w:val="25"/>
           <w:szCs w:val="25"/>
-        </w:rPr>
-        <w:t>Calor</w:t>
-      </w:r>
-      <w:r>
-        <w:rPr>
-          <w:rStyle w:val="mord"/>
-          <w:sz w:val="25"/>
-          <w:szCs w:val="25"/>
-        </w:rPr>
-        <w:t>ıˊ</w:t>
-      </w:r>
-      <w:r>
-        <w:rPr>
-          <w:rStyle w:val="mord"/>
-          <w:rFonts w:ascii="KaTeX_Math" w:hAnsi="KaTeX_Math"/>
-          <w:i/>
-          <w:iCs/>
-          <w:sz w:val="25"/>
-          <w:szCs w:val="25"/>
-        </w:rPr>
-        <w:t>asobjetivo</w:t>
-      </w:r>
-      <w:r>
-        <w:rPr>
-          <w:rStyle w:val="mrel"/>
-          <w:sz w:val="25"/>
-          <w:szCs w:val="25"/>
-        </w:rPr>
-        <w:t>≈</w:t>
-      </w:r>
-      <w:r>
-        <w:rPr>
-          <w:rStyle w:val="mord"/>
-          <w:sz w:val="25"/>
-          <w:szCs w:val="25"/>
-        </w:rPr>
-        <w:t>2046.39</w:t>
-      </w:r>
-      <w:r>
-        <w:rPr>
-          <w:rStyle w:val="mbin"/>
-          <w:sz w:val="25"/>
-          <w:szCs w:val="25"/>
-        </w:rPr>
-        <w:t>−</w:t>
-      </w:r>
-      <w:r>
-        <w:rPr>
-          <w:rStyle w:val="mopen"/>
-          <w:sz w:val="25"/>
-          <w:szCs w:val="25"/>
-        </w:rPr>
-        <w:t>(</w:t>
-      </w:r>
-      <w:r>
-        <w:rPr>
-          <w:rStyle w:val="mord"/>
-          <w:sz w:val="25"/>
-          <w:szCs w:val="25"/>
-        </w:rPr>
-        <w:t>0.15</w:t>
-      </w:r>
-      <w:r>
-        <w:rPr>
-          <w:rStyle w:val="mbin"/>
-          <w:sz w:val="25"/>
-          <w:szCs w:val="25"/>
-        </w:rPr>
-        <w:t>×</w:t>
-      </w:r>
-      <w:r>
-        <w:rPr>
-          <w:rStyle w:val="mord"/>
-          <w:sz w:val="25"/>
-          <w:szCs w:val="25"/>
-        </w:rPr>
-        <w:t>2046.39</w:t>
-      </w:r>
-      <w:r>
-        <w:rPr>
-          <w:rStyle w:val="mclose"/>
-          <w:sz w:val="25"/>
-          <w:szCs w:val="25"/>
-        </w:rPr>
-        <w:t>)</w:t>
-      </w:r>
-      <w:r>
-        <w:rPr>
-          <w:rStyle w:val="mrel"/>
-          <w:sz w:val="25"/>
-          <w:szCs w:val="25"/>
-        </w:rPr>
-        <w:t>≈</w:t>
-      </w:r>
-      <w:r>
-        <w:rPr>
-          <w:rStyle w:val="mord"/>
-          <w:sz w:val="25"/>
-          <w:szCs w:val="25"/>
-        </w:rPr>
-        <w:t>1740.43kcal</w:t>
+          <w:bdr w:val="none" w:sz="0" w:space="0" w:color="auto" w:frame="1"/>
+        </w:rPr>
+        <w:t>1740.43 kcal</w:t>
       </w:r>
     </w:p>
     <w:p>
@@ -6754,19 +6326,40 @@
         <w:shd w:val="clear" w:color="auto" w:fill="FFFFFF"/>
         <w:spacing w:after="0"/>
         <w:rPr>
-          <w:rFonts w:ascii="Segoe UI" w:hAnsi="Segoe UI" w:cs="Segoe UI"/>
-          <w:sz w:val="21"/>
-          <w:szCs w:val="21"/>
-        </w:rPr>
-      </w:pPr>
-      <w:r>
-        <w:rPr>
           <w:rStyle w:val="katex-mathml"/>
           <w:sz w:val="25"/>
           <w:szCs w:val="25"/>
           <w:bdr w:val="none" w:sz="0" w:space="0" w:color="auto" w:frame="1"/>
         </w:rPr>
-        <w:t>1740.43×0.30=522.13 kcal de proteıˊnas </w:t>
+      </w:pPr>
+      <w:r>
+        <w:rPr>
+          <w:rStyle w:val="katex-mathml"/>
+          <w:sz w:val="25"/>
+          <w:szCs w:val="25"/>
+          <w:bdr w:val="none" w:sz="0" w:space="0" w:color="auto" w:frame="1"/>
+        </w:rPr>
+        <w:t>1740.43×0.30=522.13 kcal de </w:t>
+      </w:r>
+      <w:proofErr w:type="spellStart"/>
+      <w:r>
+        <w:rPr>
+          <w:rStyle w:val="katex-mathml"/>
+          <w:sz w:val="25"/>
+          <w:szCs w:val="25"/>
+          <w:bdr w:val="none" w:sz="0" w:space="0" w:color="auto" w:frame="1"/>
+        </w:rPr>
+        <w:t>proteıˊnas</w:t>
+      </w:r>
+      <w:proofErr w:type="spellEnd"/>
+      <w:r>
+        <w:rPr>
+          <w:rStyle w:val="katex-mathml"/>
+          <w:sz w:val="25"/>
+          <w:szCs w:val="25"/>
+          <w:bdr w:val="none" w:sz="0" w:space="0" w:color="auto" w:frame="1"/>
+        </w:rPr>
+        <w:t> </w:t>
       </w:r>
       <w:r>
         <w:rPr>
@@ -6787,87 +6380,6 @@
         </w:rPr>
         <w:t>522.134≈130.5 g</w:t>
       </w:r>
-      <w:r>
-        <w:rPr>
-          <w:rStyle w:val="mord"/>
-          <w:sz w:val="25"/>
-          <w:szCs w:val="25"/>
-        </w:rPr>
-        <w:t>1740.43</w:t>
-      </w:r>
-      <w:r>
-        <w:rPr>
-          <w:rStyle w:val="mbin"/>
-          <w:sz w:val="25"/>
-          <w:szCs w:val="25"/>
-        </w:rPr>
-        <w:t>×</w:t>
-      </w:r>
-      <w:r>
-        <w:rPr>
-          <w:rStyle w:val="mord"/>
-          <w:sz w:val="25"/>
-          <w:szCs w:val="25"/>
-        </w:rPr>
-        <w:t>0.30</w:t>
-      </w:r>
-      <w:r>
-        <w:rPr>
-          <w:rStyle w:val="mrel"/>
-          <w:sz w:val="25"/>
-          <w:szCs w:val="25"/>
-        </w:rPr>
-        <w:t>=</w:t>
-      </w:r>
-      <w:r>
-        <w:rPr>
-          <w:rStyle w:val="mord"/>
-          <w:sz w:val="25"/>
-          <w:szCs w:val="25"/>
-        </w:rPr>
-        <w:t>522.13kcalde proteıˊnas</w:t>
-      </w:r>
-      <w:r>
-        <w:rPr>
-          <w:rStyle w:val="mrel"/>
-          <w:rFonts w:ascii="Cambria Math" w:hAnsi="Cambria Math" w:cs="Cambria Math"/>
-          <w:sz w:val="25"/>
-          <w:szCs w:val="25"/>
-        </w:rPr>
-        <w:t>⇒</w:t>
-      </w:r>
-      <w:r>
-        <w:rPr>
-          <w:rStyle w:val="mord"/>
-          <w:sz w:val="25"/>
-          <w:szCs w:val="25"/>
-        </w:rPr>
-        <w:t>4522.13</w:t>
-      </w:r>
-      <w:r>
-        <w:rPr>
-          <w:rStyle w:val="vlist-s"/>
-          <w:sz w:val="2"/>
-          <w:szCs w:val="2"/>
-        </w:rPr>
-        <w:t>​</w:t>
-      </w:r>
-      <w:r>
-        <w:rPr>
-          <w:rStyle w:val="mrel"/>
-          <w:sz w:val="25"/>
-          <w:szCs w:val="25"/>
-        </w:rPr>
-        <w:t>≈</w:t>
-      </w:r>
-      <w:r>
-        <w:rPr>
-          <w:rStyle w:val="mord"/>
-          <w:sz w:val="25"/>
-          <w:szCs w:val="25"/>
-        </w:rPr>
-        <w:t>130.5g</w:t>
-      </w:r>
     </w:p>
     <w:p>
       <w:pPr>
@@ -6906,19 +6418,19 @@
         <w:shd w:val="clear" w:color="auto" w:fill="FFFFFF"/>
         <w:spacing w:after="0"/>
         <w:rPr>
-          <w:rFonts w:ascii="Segoe UI" w:hAnsi="Segoe UI" w:cs="Segoe UI"/>
-          <w:sz w:val="21"/>
-          <w:szCs w:val="21"/>
-        </w:rPr>
-      </w:pPr>
-      <w:r>
-        <w:rPr>
           <w:rStyle w:val="katex-mathml"/>
           <w:sz w:val="25"/>
           <w:szCs w:val="25"/>
           <w:bdr w:val="none" w:sz="0" w:space="0" w:color="auto" w:frame="1"/>
         </w:rPr>
-        <w:lastRenderedPageBreak/>
+      </w:pPr>
+      <w:r>
+        <w:rPr>
+          <w:rStyle w:val="katex-mathml"/>
+          <w:sz w:val="25"/>
+          <w:szCs w:val="25"/>
+          <w:bdr w:val="none" w:sz="0" w:space="0" w:color="auto" w:frame="1"/>
+        </w:rPr>
         <w:t>1740.43×0.30=522.13 kcal de grasas </w:t>
       </w:r>
       <w:r>
@@ -6940,87 +6452,6 @@
         </w:rPr>
         <w:t>522.139≈58.0 g</w:t>
       </w:r>
-      <w:r>
-        <w:rPr>
-          <w:rStyle w:val="mord"/>
-          <w:sz w:val="25"/>
-          <w:szCs w:val="25"/>
-        </w:rPr>
-        <w:t>1740.43</w:t>
-      </w:r>
-      <w:r>
-        <w:rPr>
-          <w:rStyle w:val="mbin"/>
-          <w:sz w:val="25"/>
-          <w:szCs w:val="25"/>
-        </w:rPr>
-        <w:t>×</w:t>
-      </w:r>
-      <w:r>
-        <w:rPr>
-          <w:rStyle w:val="mord"/>
-          <w:sz w:val="25"/>
-          <w:szCs w:val="25"/>
-        </w:rPr>
-        <w:t>0.30</w:t>
-      </w:r>
-      <w:r>
-        <w:rPr>
-          <w:rStyle w:val="mrel"/>
-          <w:sz w:val="25"/>
-          <w:szCs w:val="25"/>
-        </w:rPr>
-        <w:t>=</w:t>
-      </w:r>
-      <w:r>
-        <w:rPr>
-          <w:rStyle w:val="mord"/>
-          <w:sz w:val="25"/>
-          <w:szCs w:val="25"/>
-        </w:rPr>
-        <w:t>522.13kcalde grasas</w:t>
-      </w:r>
-      <w:r>
-        <w:rPr>
-          <w:rStyle w:val="mrel"/>
-          <w:rFonts w:ascii="Cambria Math" w:hAnsi="Cambria Math" w:cs="Cambria Math"/>
-          <w:sz w:val="25"/>
-          <w:szCs w:val="25"/>
-        </w:rPr>
-        <w:t>⇒</w:t>
-      </w:r>
-      <w:r>
-        <w:rPr>
-          <w:rStyle w:val="mord"/>
-          <w:sz w:val="25"/>
-          <w:szCs w:val="25"/>
-        </w:rPr>
-        <w:t>9522.13</w:t>
-      </w:r>
-      <w:r>
-        <w:rPr>
-          <w:rStyle w:val="vlist-s"/>
-          <w:sz w:val="2"/>
-          <w:szCs w:val="2"/>
-        </w:rPr>
-        <w:t>​</w:t>
-      </w:r>
-      <w:r>
-        <w:rPr>
-          <w:rStyle w:val="mrel"/>
-          <w:sz w:val="25"/>
-          <w:szCs w:val="25"/>
-        </w:rPr>
-        <w:t>≈</w:t>
-      </w:r>
-      <w:r>
-        <w:rPr>
-          <w:rStyle w:val="mord"/>
-          <w:sz w:val="25"/>
-          <w:szCs w:val="25"/>
-        </w:rPr>
-        <w:t>58.0g</w:t>
-      </w:r>
     </w:p>
     <w:p>
       <w:pPr>
@@ -7059,9 +6490,10 @@
         <w:shd w:val="clear" w:color="auto" w:fill="FFFFFF"/>
         <w:spacing w:after="0"/>
         <w:rPr>
-          <w:rFonts w:ascii="Segoe UI" w:hAnsi="Segoe UI" w:cs="Segoe UI"/>
-          <w:sz w:val="21"/>
-          <w:szCs w:val="21"/>
+          <w:rStyle w:val="katex-mathml"/>
+          <w:sz w:val="25"/>
+          <w:szCs w:val="25"/>
+          <w:bdr w:val="none" w:sz="0" w:space="0" w:color="auto" w:frame="1"/>
         </w:rPr>
       </w:pPr>
       <w:r>
@@ -7092,87 +6524,6 @@
         </w:rPr>
         <w:t>696.174≈174.0 g</w:t>
       </w:r>
-      <w:r>
-        <w:rPr>
-          <w:rStyle w:val="mord"/>
-          <w:sz w:val="25"/>
-          <w:szCs w:val="25"/>
-        </w:rPr>
-        <w:t>1740.43</w:t>
-      </w:r>
-      <w:r>
-        <w:rPr>
-          <w:rStyle w:val="mbin"/>
-          <w:sz w:val="25"/>
-          <w:szCs w:val="25"/>
-        </w:rPr>
-        <w:t>×</w:t>
-      </w:r>
-      <w:r>
-        <w:rPr>
-          <w:rStyle w:val="mord"/>
-          <w:sz w:val="25"/>
-          <w:szCs w:val="25"/>
-        </w:rPr>
-        <w:t>0.40</w:t>
-      </w:r>
-      <w:r>
-        <w:rPr>
-          <w:rStyle w:val="mrel"/>
-          <w:sz w:val="25"/>
-          <w:szCs w:val="25"/>
-        </w:rPr>
-        <w:t>=</w:t>
-      </w:r>
-      <w:r>
-        <w:rPr>
-          <w:rStyle w:val="mord"/>
-          <w:sz w:val="25"/>
-          <w:szCs w:val="25"/>
-        </w:rPr>
-        <w:t>696.17kcalde carbohidratos</w:t>
-      </w:r>
-      <w:r>
-        <w:rPr>
-          <w:rStyle w:val="mrel"/>
-          <w:rFonts w:ascii="Cambria Math" w:hAnsi="Cambria Math" w:cs="Cambria Math"/>
-          <w:sz w:val="25"/>
-          <w:szCs w:val="25"/>
-        </w:rPr>
-        <w:t>⇒</w:t>
-      </w:r>
-      <w:r>
-        <w:rPr>
-          <w:rStyle w:val="mord"/>
-          <w:sz w:val="25"/>
-          <w:szCs w:val="25"/>
-        </w:rPr>
-        <w:t>4696.17</w:t>
-      </w:r>
-      <w:r>
-        <w:rPr>
-          <w:rStyle w:val="vlist-s"/>
-          <w:sz w:val="2"/>
-          <w:szCs w:val="2"/>
-        </w:rPr>
-        <w:t>​</w:t>
-      </w:r>
-      <w:r>
-        <w:rPr>
-          <w:rStyle w:val="mrel"/>
-          <w:sz w:val="25"/>
-          <w:szCs w:val="25"/>
-        </w:rPr>
-        <w:t>≈</w:t>
-      </w:r>
-      <w:r>
-        <w:rPr>
-          <w:rStyle w:val="mord"/>
-          <w:sz w:val="25"/>
-          <w:szCs w:val="25"/>
-        </w:rPr>
-        <w:t>174.0g</w:t>
-      </w:r>
     </w:p>
     <w:p>
       <w:pPr>
@@ -7191,6 +6542,7 @@
           <w:sz w:val="30"/>
           <w:szCs w:val="30"/>
         </w:rPr>
+        <w:lastRenderedPageBreak/>
         <w:t>Resumen</w:t>
       </w:r>
     </w:p>
@@ -7321,18 +6673,8 @@
           <w:lang w:eastAsia="es-CU"/>
         </w:rPr>
       </w:pPr>
-    </w:p>
-    <w:p>
-      <w:pPr>
-        <w:shd w:val="clear" w:color="auto" w:fill="FFFFFF"/>
-        <w:spacing w:after="100" w:afterAutospacing="1" w:line="240" w:lineRule="auto"/>
-        <w:rPr>
-          <w:rFonts w:ascii="Segoe UI" w:eastAsia="Times New Roman" w:hAnsi="Segoe UI" w:cs="Segoe UI"/>
-          <w:sz w:val="21"/>
-          <w:szCs w:val="21"/>
-          <w:lang w:eastAsia="es-CU"/>
-        </w:rPr>
-      </w:pPr>
+      <w:bookmarkStart w:id="0" w:name="_GoBack"/>
+      <w:bookmarkEnd w:id="0"/>
       <w:r>
         <w:rPr>
           <w:noProof/>
@@ -7920,8 +7262,6 @@
           <w:szCs w:val="28"/>
         </w:rPr>
       </w:pPr>
-      <w:bookmarkStart w:id="0" w:name="_GoBack"/>
-      <w:bookmarkEnd w:id="0"/>
     </w:p>
     <w:sectPr>
       <w:pgSz w:w="11906" w:h="16838"/>

</xml_diff>

<commit_message>
create buttom sheet of pgc and pmm update references with formulas of muscular potential
</commit_message>
<xml_diff>
--- a/references/Refrencias.docx
+++ b/references/Refrencias.docx
@@ -6673,8 +6673,6 @@
           <w:lang w:eastAsia="es-CU"/>
         </w:rPr>
       </w:pPr>
-      <w:bookmarkStart w:id="0" w:name="_GoBack"/>
-      <w:bookmarkEnd w:id="0"/>
       <w:r>
         <w:rPr>
           <w:noProof/>
@@ -7262,6 +7260,1001 @@
           <w:szCs w:val="28"/>
         </w:rPr>
       </w:pPr>
+    </w:p>
+    <w:p>
+      <w:pPr>
+        <w:rPr>
+          <w:b/>
+          <w:sz w:val="28"/>
+          <w:szCs w:val="28"/>
+        </w:rPr>
+      </w:pPr>
+    </w:p>
+    <w:p>
+      <w:pPr>
+        <w:rPr>
+          <w:b/>
+          <w:sz w:val="28"/>
+          <w:szCs w:val="28"/>
+        </w:rPr>
+      </w:pPr>
+    </w:p>
+    <w:p>
+      <w:pPr>
+        <w:rPr>
+          <w:b/>
+          <w:sz w:val="28"/>
+          <w:szCs w:val="28"/>
+        </w:rPr>
+      </w:pPr>
+    </w:p>
+    <w:p>
+      <w:pPr>
+        <w:rPr>
+          <w:b/>
+          <w:sz w:val="28"/>
+          <w:szCs w:val="28"/>
+        </w:rPr>
+      </w:pPr>
+      <w:proofErr w:type="spellStart"/>
+      <w:r>
+        <w:rPr>
+          <w:b/>
+          <w:sz w:val="28"/>
+          <w:szCs w:val="28"/>
+        </w:rPr>
+        <w:lastRenderedPageBreak/>
+        <w:t>Your</w:t>
+      </w:r>
+      <w:proofErr w:type="spellEnd"/>
+      <w:r>
+        <w:rPr>
+          <w:b/>
+          <w:sz w:val="28"/>
+          <w:szCs w:val="28"/>
+        </w:rPr>
+        <w:t xml:space="preserve"> Muscular </w:t>
+      </w:r>
+      <w:proofErr w:type="spellStart"/>
+      <w:r>
+        <w:rPr>
+          <w:b/>
+          <w:sz w:val="28"/>
+          <w:szCs w:val="28"/>
+        </w:rPr>
+        <w:t>Potential</w:t>
+      </w:r>
+      <w:proofErr w:type="spellEnd"/>
+    </w:p>
+    <w:p>
+      <w:pPr>
+        <w:rPr>
+          <w:b/>
+          <w:sz w:val="28"/>
+          <w:szCs w:val="28"/>
+        </w:rPr>
+      </w:pPr>
+    </w:p>
+    <w:p>
+      <w:pPr>
+        <w:rPr>
+          <w:b/>
+          <w:sz w:val="28"/>
+          <w:szCs w:val="28"/>
+        </w:rPr>
+      </w:pPr>
+    </w:p>
+    <w:p>
+      <w:pPr>
+        <w:rPr>
+          <w:sz w:val="28"/>
+          <w:szCs w:val="28"/>
+        </w:rPr>
+      </w:pPr>
+      <w:r>
+        <w:rPr>
+          <w:noProof/>
+        </w:rPr>
+        <w:drawing>
+          <wp:inline distT="0" distB="0" distL="0" distR="0" wp14:anchorId="37FD19C9" wp14:editId="4CEFDBC7">
+            <wp:extent cx="5863820" cy="6515355"/>
+            <wp:effectExtent l="0" t="0" r="3810" b="0"/>
+            <wp:docPr id="17" name="Imagen 17"/>
+            <wp:cNvGraphicFramePr>
+              <a:graphicFrameLocks xmlns:a="http://schemas.openxmlformats.org/drawingml/2006/main" noChangeAspect="1"/>
+            </wp:cNvGraphicFramePr>
+            <a:graphic xmlns:a="http://schemas.openxmlformats.org/drawingml/2006/main">
+              <a:graphicData uri="http://schemas.openxmlformats.org/drawingml/2006/picture">
+                <pic:pic xmlns:pic="http://schemas.openxmlformats.org/drawingml/2006/picture">
+                  <pic:nvPicPr>
+                    <pic:cNvPr id="1" name=""/>
+                    <pic:cNvPicPr/>
+                  </pic:nvPicPr>
+                  <pic:blipFill>
+                    <a:blip r:embed="rId19"/>
+                    <a:stretch>
+                      <a:fillRect/>
+                    </a:stretch>
+                  </pic:blipFill>
+                  <pic:spPr>
+                    <a:xfrm>
+                      <a:off x="0" y="0"/>
+                      <a:ext cx="5886143" cy="6540158"/>
+                    </a:xfrm>
+                    <a:prstGeom prst="rect">
+                      <a:avLst/>
+                    </a:prstGeom>
+                  </pic:spPr>
+                </pic:pic>
+              </a:graphicData>
+            </a:graphic>
+          </wp:inline>
+        </w:drawing>
+      </w:r>
+    </w:p>
+    <w:p>
+      <w:pPr>
+        <w:rPr>
+          <w:sz w:val="28"/>
+          <w:szCs w:val="28"/>
+        </w:rPr>
+      </w:pPr>
+    </w:p>
+    <w:p>
+      <w:pPr>
+        <w:rPr>
+          <w:sz w:val="28"/>
+          <w:szCs w:val="28"/>
+        </w:rPr>
+      </w:pPr>
+    </w:p>
+    <w:p>
+      <w:pPr>
+        <w:rPr>
+          <w:sz w:val="28"/>
+          <w:szCs w:val="28"/>
+        </w:rPr>
+      </w:pPr>
+    </w:p>
+    <w:p>
+      <w:pPr>
+        <w:rPr>
+          <w:sz w:val="28"/>
+          <w:szCs w:val="28"/>
+        </w:rPr>
+      </w:pPr>
+    </w:p>
+    <w:p>
+      <w:pPr>
+        <w:rPr>
+          <w:sz w:val="28"/>
+          <w:szCs w:val="28"/>
+        </w:rPr>
+      </w:pPr>
+      <w:r>
+        <w:rPr>
+          <w:noProof/>
+        </w:rPr>
+        <w:lastRenderedPageBreak/>
+        <w:drawing>
+          <wp:inline distT="0" distB="0" distL="0" distR="0" wp14:anchorId="18A45E41" wp14:editId="45F48F76">
+            <wp:extent cx="5902036" cy="8374368"/>
+            <wp:effectExtent l="0" t="0" r="3810" b="8255"/>
+            <wp:docPr id="18" name="Imagen 18"/>
+            <wp:cNvGraphicFramePr>
+              <a:graphicFrameLocks xmlns:a="http://schemas.openxmlformats.org/drawingml/2006/main" noChangeAspect="1"/>
+            </wp:cNvGraphicFramePr>
+            <a:graphic xmlns:a="http://schemas.openxmlformats.org/drawingml/2006/main">
+              <a:graphicData uri="http://schemas.openxmlformats.org/drawingml/2006/picture">
+                <pic:pic xmlns:pic="http://schemas.openxmlformats.org/drawingml/2006/picture">
+                  <pic:nvPicPr>
+                    <pic:cNvPr id="1" name=""/>
+                    <pic:cNvPicPr/>
+                  </pic:nvPicPr>
+                  <pic:blipFill>
+                    <a:blip r:embed="rId20"/>
+                    <a:stretch>
+                      <a:fillRect/>
+                    </a:stretch>
+                  </pic:blipFill>
+                  <pic:spPr>
+                    <a:xfrm>
+                      <a:off x="0" y="0"/>
+                      <a:ext cx="5915634" cy="8393661"/>
+                    </a:xfrm>
+                    <a:prstGeom prst="rect">
+                      <a:avLst/>
+                    </a:prstGeom>
+                  </pic:spPr>
+                </pic:pic>
+              </a:graphicData>
+            </a:graphic>
+          </wp:inline>
+        </w:drawing>
+      </w:r>
+    </w:p>
+    <w:p>
+      <w:pPr>
+        <w:rPr>
+          <w:sz w:val="28"/>
+          <w:szCs w:val="28"/>
+        </w:rPr>
+      </w:pPr>
+    </w:p>
+    <w:p>
+      <w:pPr>
+        <w:rPr>
+          <w:sz w:val="28"/>
+          <w:szCs w:val="28"/>
+        </w:rPr>
+      </w:pPr>
+      <w:r>
+        <w:rPr>
+          <w:noProof/>
+        </w:rPr>
+        <w:lastRenderedPageBreak/>
+        <w:drawing>
+          <wp:inline distT="0" distB="0" distL="0" distR="0" wp14:anchorId="3CBB35D3" wp14:editId="61C866A9">
+            <wp:extent cx="5890161" cy="5058217"/>
+            <wp:effectExtent l="0" t="0" r="0" b="0"/>
+            <wp:docPr id="19" name="Imagen 19"/>
+            <wp:cNvGraphicFramePr>
+              <a:graphicFrameLocks xmlns:a="http://schemas.openxmlformats.org/drawingml/2006/main" noChangeAspect="1"/>
+            </wp:cNvGraphicFramePr>
+            <a:graphic xmlns:a="http://schemas.openxmlformats.org/drawingml/2006/main">
+              <a:graphicData uri="http://schemas.openxmlformats.org/drawingml/2006/picture">
+                <pic:pic xmlns:pic="http://schemas.openxmlformats.org/drawingml/2006/picture">
+                  <pic:nvPicPr>
+                    <pic:cNvPr id="1" name=""/>
+                    <pic:cNvPicPr/>
+                  </pic:nvPicPr>
+                  <pic:blipFill>
+                    <a:blip r:embed="rId21"/>
+                    <a:stretch>
+                      <a:fillRect/>
+                    </a:stretch>
+                  </pic:blipFill>
+                  <pic:spPr>
+                    <a:xfrm>
+                      <a:off x="0" y="0"/>
+                      <a:ext cx="5907826" cy="5073387"/>
+                    </a:xfrm>
+                    <a:prstGeom prst="rect">
+                      <a:avLst/>
+                    </a:prstGeom>
+                  </pic:spPr>
+                </pic:pic>
+              </a:graphicData>
+            </a:graphic>
+          </wp:inline>
+        </w:drawing>
+      </w:r>
+    </w:p>
+    <w:p>
+      <w:pPr>
+        <w:rPr>
+          <w:sz w:val="28"/>
+          <w:szCs w:val="28"/>
+        </w:rPr>
+      </w:pPr>
+      <w:r>
+        <w:rPr>
+          <w:noProof/>
+        </w:rPr>
+        <w:lastRenderedPageBreak/>
+        <w:drawing>
+          <wp:inline distT="0" distB="0" distL="0" distR="0" wp14:anchorId="15E7B68B" wp14:editId="7DB63EA3">
+            <wp:extent cx="5828290" cy="5593278"/>
+            <wp:effectExtent l="0" t="0" r="1270" b="7620"/>
+            <wp:docPr id="20" name="Imagen 20"/>
+            <wp:cNvGraphicFramePr>
+              <a:graphicFrameLocks xmlns:a="http://schemas.openxmlformats.org/drawingml/2006/main" noChangeAspect="1"/>
+            </wp:cNvGraphicFramePr>
+            <a:graphic xmlns:a="http://schemas.openxmlformats.org/drawingml/2006/main">
+              <a:graphicData uri="http://schemas.openxmlformats.org/drawingml/2006/picture">
+                <pic:pic xmlns:pic="http://schemas.openxmlformats.org/drawingml/2006/picture">
+                  <pic:nvPicPr>
+                    <pic:cNvPr id="1" name=""/>
+                    <pic:cNvPicPr/>
+                  </pic:nvPicPr>
+                  <pic:blipFill>
+                    <a:blip r:embed="rId22"/>
+                    <a:stretch>
+                      <a:fillRect/>
+                    </a:stretch>
+                  </pic:blipFill>
+                  <pic:spPr>
+                    <a:xfrm>
+                      <a:off x="0" y="0"/>
+                      <a:ext cx="5855409" cy="5619304"/>
+                    </a:xfrm>
+                    <a:prstGeom prst="rect">
+                      <a:avLst/>
+                    </a:prstGeom>
+                  </pic:spPr>
+                </pic:pic>
+              </a:graphicData>
+            </a:graphic>
+          </wp:inline>
+        </w:drawing>
+      </w:r>
+    </w:p>
+    <w:p>
+      <w:pPr>
+        <w:rPr>
+          <w:sz w:val="28"/>
+          <w:szCs w:val="28"/>
+        </w:rPr>
+      </w:pPr>
+      <w:r>
+        <w:rPr>
+          <w:noProof/>
+        </w:rPr>
+        <w:drawing>
+          <wp:inline distT="0" distB="0" distL="0" distR="0" wp14:anchorId="7B05EFF1" wp14:editId="0F039E1B">
+            <wp:extent cx="5873320" cy="2410691"/>
+            <wp:effectExtent l="0" t="0" r="0" b="8890"/>
+            <wp:docPr id="21" name="Imagen 21"/>
+            <wp:cNvGraphicFramePr>
+              <a:graphicFrameLocks xmlns:a="http://schemas.openxmlformats.org/drawingml/2006/main" noChangeAspect="1"/>
+            </wp:cNvGraphicFramePr>
+            <a:graphic xmlns:a="http://schemas.openxmlformats.org/drawingml/2006/main">
+              <a:graphicData uri="http://schemas.openxmlformats.org/drawingml/2006/picture">
+                <pic:pic xmlns:pic="http://schemas.openxmlformats.org/drawingml/2006/picture">
+                  <pic:nvPicPr>
+                    <pic:cNvPr id="1" name=""/>
+                    <pic:cNvPicPr/>
+                  </pic:nvPicPr>
+                  <pic:blipFill>
+                    <a:blip r:embed="rId23"/>
+                    <a:stretch>
+                      <a:fillRect/>
+                    </a:stretch>
+                  </pic:blipFill>
+                  <pic:spPr>
+                    <a:xfrm>
+                      <a:off x="0" y="0"/>
+                      <a:ext cx="5904175" cy="2423355"/>
+                    </a:xfrm>
+                    <a:prstGeom prst="rect">
+                      <a:avLst/>
+                    </a:prstGeom>
+                  </pic:spPr>
+                </pic:pic>
+              </a:graphicData>
+            </a:graphic>
+          </wp:inline>
+        </w:drawing>
+      </w:r>
+    </w:p>
+    <w:p>
+      <w:pPr>
+        <w:rPr>
+          <w:sz w:val="28"/>
+          <w:szCs w:val="28"/>
+        </w:rPr>
+      </w:pPr>
+    </w:p>
+    <w:p>
+      <w:pPr>
+        <w:rPr>
+          <w:sz w:val="28"/>
+          <w:szCs w:val="28"/>
+        </w:rPr>
+      </w:pPr>
+    </w:p>
+    <w:p>
+      <w:pPr>
+        <w:rPr>
+          <w:sz w:val="28"/>
+          <w:szCs w:val="28"/>
+        </w:rPr>
+      </w:pPr>
+      <w:r>
+        <w:rPr>
+          <w:noProof/>
+        </w:rPr>
+        <w:lastRenderedPageBreak/>
+        <w:drawing>
+          <wp:inline distT="0" distB="0" distL="0" distR="0" wp14:anchorId="09F3971E" wp14:editId="7DB32AEB">
+            <wp:extent cx="5812600" cy="3716976"/>
+            <wp:effectExtent l="0" t="0" r="0" b="0"/>
+            <wp:docPr id="22" name="Imagen 22"/>
+            <wp:cNvGraphicFramePr>
+              <a:graphicFrameLocks xmlns:a="http://schemas.openxmlformats.org/drawingml/2006/main" noChangeAspect="1"/>
+            </wp:cNvGraphicFramePr>
+            <a:graphic xmlns:a="http://schemas.openxmlformats.org/drawingml/2006/main">
+              <a:graphicData uri="http://schemas.openxmlformats.org/drawingml/2006/picture">
+                <pic:pic xmlns:pic="http://schemas.openxmlformats.org/drawingml/2006/picture">
+                  <pic:nvPicPr>
+                    <pic:cNvPr id="1" name=""/>
+                    <pic:cNvPicPr/>
+                  </pic:nvPicPr>
+                  <pic:blipFill>
+                    <a:blip r:embed="rId24"/>
+                    <a:stretch>
+                      <a:fillRect/>
+                    </a:stretch>
+                  </pic:blipFill>
+                  <pic:spPr>
+                    <a:xfrm>
+                      <a:off x="0" y="0"/>
+                      <a:ext cx="5835271" cy="3731473"/>
+                    </a:xfrm>
+                    <a:prstGeom prst="rect">
+                      <a:avLst/>
+                    </a:prstGeom>
+                  </pic:spPr>
+                </pic:pic>
+              </a:graphicData>
+            </a:graphic>
+          </wp:inline>
+        </w:drawing>
+      </w:r>
+    </w:p>
+    <w:p>
+      <w:pPr>
+        <w:rPr>
+          <w:sz w:val="28"/>
+          <w:szCs w:val="28"/>
+        </w:rPr>
+      </w:pPr>
+      <w:r>
+        <w:rPr>
+          <w:noProof/>
+        </w:rPr>
+        <w:drawing>
+          <wp:inline distT="0" distB="0" distL="0" distR="0" wp14:anchorId="51680120" wp14:editId="1D5D254B">
+            <wp:extent cx="5645228" cy="3728852"/>
+            <wp:effectExtent l="0" t="0" r="0" b="5080"/>
+            <wp:docPr id="23" name="Imagen 23"/>
+            <wp:cNvGraphicFramePr>
+              <a:graphicFrameLocks xmlns:a="http://schemas.openxmlformats.org/drawingml/2006/main" noChangeAspect="1"/>
+            </wp:cNvGraphicFramePr>
+            <a:graphic xmlns:a="http://schemas.openxmlformats.org/drawingml/2006/main">
+              <a:graphicData uri="http://schemas.openxmlformats.org/drawingml/2006/picture">
+                <pic:pic xmlns:pic="http://schemas.openxmlformats.org/drawingml/2006/picture">
+                  <pic:nvPicPr>
+                    <pic:cNvPr id="1" name=""/>
+                    <pic:cNvPicPr/>
+                  </pic:nvPicPr>
+                  <pic:blipFill>
+                    <a:blip r:embed="rId25"/>
+                    <a:stretch>
+                      <a:fillRect/>
+                    </a:stretch>
+                  </pic:blipFill>
+                  <pic:spPr>
+                    <a:xfrm>
+                      <a:off x="0" y="0"/>
+                      <a:ext cx="5665246" cy="3742074"/>
+                    </a:xfrm>
+                    <a:prstGeom prst="rect">
+                      <a:avLst/>
+                    </a:prstGeom>
+                  </pic:spPr>
+                </pic:pic>
+              </a:graphicData>
+            </a:graphic>
+          </wp:inline>
+        </w:drawing>
+      </w:r>
+    </w:p>
+    <w:p>
+      <w:pPr>
+        <w:rPr>
+          <w:sz w:val="28"/>
+          <w:szCs w:val="28"/>
+        </w:rPr>
+      </w:pPr>
+    </w:p>
+    <w:p>
+      <w:pPr>
+        <w:rPr>
+          <w:sz w:val="28"/>
+          <w:szCs w:val="28"/>
+        </w:rPr>
+      </w:pPr>
+    </w:p>
+    <w:p>
+      <w:pPr>
+        <w:rPr>
+          <w:sz w:val="28"/>
+          <w:szCs w:val="28"/>
+        </w:rPr>
+      </w:pPr>
+    </w:p>
+    <w:p>
+      <w:pPr>
+        <w:rPr>
+          <w:sz w:val="28"/>
+          <w:szCs w:val="28"/>
+        </w:rPr>
+      </w:pPr>
+      <w:r>
+        <w:rPr>
+          <w:noProof/>
+        </w:rPr>
+        <w:lastRenderedPageBreak/>
+        <w:drawing>
+          <wp:inline distT="0" distB="0" distL="0" distR="0" wp14:anchorId="3DF4A8EC" wp14:editId="3D897898">
+            <wp:extent cx="5787967" cy="3598223"/>
+            <wp:effectExtent l="0" t="0" r="3810" b="2540"/>
+            <wp:docPr id="24" name="Imagen 24"/>
+            <wp:cNvGraphicFramePr>
+              <a:graphicFrameLocks xmlns:a="http://schemas.openxmlformats.org/drawingml/2006/main" noChangeAspect="1"/>
+            </wp:cNvGraphicFramePr>
+            <a:graphic xmlns:a="http://schemas.openxmlformats.org/drawingml/2006/main">
+              <a:graphicData uri="http://schemas.openxmlformats.org/drawingml/2006/picture">
+                <pic:pic xmlns:pic="http://schemas.openxmlformats.org/drawingml/2006/picture">
+                  <pic:nvPicPr>
+                    <pic:cNvPr id="1" name=""/>
+                    <pic:cNvPicPr/>
+                  </pic:nvPicPr>
+                  <pic:blipFill>
+                    <a:blip r:embed="rId26"/>
+                    <a:stretch>
+                      <a:fillRect/>
+                    </a:stretch>
+                  </pic:blipFill>
+                  <pic:spPr>
+                    <a:xfrm>
+                      <a:off x="0" y="0"/>
+                      <a:ext cx="5807215" cy="3610189"/>
+                    </a:xfrm>
+                    <a:prstGeom prst="rect">
+                      <a:avLst/>
+                    </a:prstGeom>
+                  </pic:spPr>
+                </pic:pic>
+              </a:graphicData>
+            </a:graphic>
+          </wp:inline>
+        </w:drawing>
+      </w:r>
+    </w:p>
+    <w:p>
+      <w:pPr>
+        <w:rPr>
+          <w:sz w:val="28"/>
+          <w:szCs w:val="28"/>
+        </w:rPr>
+      </w:pPr>
+      <w:r>
+        <w:rPr>
+          <w:noProof/>
+        </w:rPr>
+        <w:drawing>
+          <wp:inline distT="0" distB="0" distL="0" distR="0" wp14:anchorId="2D9AA866" wp14:editId="2843906D">
+            <wp:extent cx="5869694" cy="3621974"/>
+            <wp:effectExtent l="0" t="0" r="0" b="0"/>
+            <wp:docPr id="25" name="Imagen 25"/>
+            <wp:cNvGraphicFramePr>
+              <a:graphicFrameLocks xmlns:a="http://schemas.openxmlformats.org/drawingml/2006/main" noChangeAspect="1"/>
+            </wp:cNvGraphicFramePr>
+            <a:graphic xmlns:a="http://schemas.openxmlformats.org/drawingml/2006/main">
+              <a:graphicData uri="http://schemas.openxmlformats.org/drawingml/2006/picture">
+                <pic:pic xmlns:pic="http://schemas.openxmlformats.org/drawingml/2006/picture">
+                  <pic:nvPicPr>
+                    <pic:cNvPr id="1" name=""/>
+                    <pic:cNvPicPr/>
+                  </pic:nvPicPr>
+                  <pic:blipFill>
+                    <a:blip r:embed="rId27"/>
+                    <a:stretch>
+                      <a:fillRect/>
+                    </a:stretch>
+                  </pic:blipFill>
+                  <pic:spPr>
+                    <a:xfrm>
+                      <a:off x="0" y="0"/>
+                      <a:ext cx="5920246" cy="3653168"/>
+                    </a:xfrm>
+                    <a:prstGeom prst="rect">
+                      <a:avLst/>
+                    </a:prstGeom>
+                  </pic:spPr>
+                </pic:pic>
+              </a:graphicData>
+            </a:graphic>
+          </wp:inline>
+        </w:drawing>
+      </w:r>
+    </w:p>
+    <w:p>
+      <w:pPr>
+        <w:rPr>
+          <w:sz w:val="28"/>
+          <w:szCs w:val="28"/>
+        </w:rPr>
+      </w:pPr>
+    </w:p>
+    <w:p>
+      <w:pPr>
+        <w:rPr>
+          <w:sz w:val="28"/>
+          <w:szCs w:val="28"/>
+        </w:rPr>
+      </w:pPr>
+    </w:p>
+    <w:p>
+      <w:pPr>
+        <w:rPr>
+          <w:sz w:val="28"/>
+          <w:szCs w:val="28"/>
+        </w:rPr>
+      </w:pPr>
+    </w:p>
+    <w:p>
+      <w:pPr>
+        <w:rPr>
+          <w:sz w:val="28"/>
+          <w:szCs w:val="28"/>
+        </w:rPr>
+      </w:pPr>
+    </w:p>
+    <w:p>
+      <w:pPr>
+        <w:rPr>
+          <w:sz w:val="28"/>
+          <w:szCs w:val="28"/>
+        </w:rPr>
+      </w:pPr>
+      <w:r>
+        <w:rPr>
+          <w:noProof/>
+        </w:rPr>
+        <w:lastRenderedPageBreak/>
+        <w:drawing>
+          <wp:inline distT="0" distB="0" distL="0" distR="0" wp14:anchorId="3FF8814E" wp14:editId="6A138DFD">
+            <wp:extent cx="5842659" cy="5109417"/>
+            <wp:effectExtent l="0" t="0" r="5715" b="0"/>
+            <wp:docPr id="26" name="Imagen 26"/>
+            <wp:cNvGraphicFramePr>
+              <a:graphicFrameLocks xmlns:a="http://schemas.openxmlformats.org/drawingml/2006/main" noChangeAspect="1"/>
+            </wp:cNvGraphicFramePr>
+            <a:graphic xmlns:a="http://schemas.openxmlformats.org/drawingml/2006/main">
+              <a:graphicData uri="http://schemas.openxmlformats.org/drawingml/2006/picture">
+                <pic:pic xmlns:pic="http://schemas.openxmlformats.org/drawingml/2006/picture">
+                  <pic:nvPicPr>
+                    <pic:cNvPr id="1" name=""/>
+                    <pic:cNvPicPr/>
+                  </pic:nvPicPr>
+                  <pic:blipFill>
+                    <a:blip r:embed="rId28"/>
+                    <a:stretch>
+                      <a:fillRect/>
+                    </a:stretch>
+                  </pic:blipFill>
+                  <pic:spPr>
+                    <a:xfrm>
+                      <a:off x="0" y="0"/>
+                      <a:ext cx="5864024" cy="5128101"/>
+                    </a:xfrm>
+                    <a:prstGeom prst="rect">
+                      <a:avLst/>
+                    </a:prstGeom>
+                  </pic:spPr>
+                </pic:pic>
+              </a:graphicData>
+            </a:graphic>
+          </wp:inline>
+        </w:drawing>
+      </w:r>
+    </w:p>
+    <w:p>
+      <w:pPr>
+        <w:rPr>
+          <w:sz w:val="28"/>
+          <w:szCs w:val="28"/>
+        </w:rPr>
+      </w:pPr>
+      <w:r>
+        <w:rPr>
+          <w:noProof/>
+        </w:rPr>
+        <w:drawing>
+          <wp:inline distT="0" distB="0" distL="0" distR="0" wp14:anchorId="56993FB8" wp14:editId="7ED14373">
+            <wp:extent cx="5868161" cy="1864426"/>
+            <wp:effectExtent l="0" t="0" r="0" b="2540"/>
+            <wp:docPr id="27" name="Imagen 27"/>
+            <wp:cNvGraphicFramePr>
+              <a:graphicFrameLocks xmlns:a="http://schemas.openxmlformats.org/drawingml/2006/main" noChangeAspect="1"/>
+            </wp:cNvGraphicFramePr>
+            <a:graphic xmlns:a="http://schemas.openxmlformats.org/drawingml/2006/main">
+              <a:graphicData uri="http://schemas.openxmlformats.org/drawingml/2006/picture">
+                <pic:pic xmlns:pic="http://schemas.openxmlformats.org/drawingml/2006/picture">
+                  <pic:nvPicPr>
+                    <pic:cNvPr id="1" name=""/>
+                    <pic:cNvPicPr/>
+                  </pic:nvPicPr>
+                  <pic:blipFill>
+                    <a:blip r:embed="rId29"/>
+                    <a:stretch>
+                      <a:fillRect/>
+                    </a:stretch>
+                  </pic:blipFill>
+                  <pic:spPr>
+                    <a:xfrm>
+                      <a:off x="0" y="0"/>
+                      <a:ext cx="5918733" cy="1880494"/>
+                    </a:xfrm>
+                    <a:prstGeom prst="rect">
+                      <a:avLst/>
+                    </a:prstGeom>
+                  </pic:spPr>
+                </pic:pic>
+              </a:graphicData>
+            </a:graphic>
+          </wp:inline>
+        </w:drawing>
+      </w:r>
+    </w:p>
+    <w:p>
+      <w:pPr>
+        <w:rPr>
+          <w:sz w:val="28"/>
+          <w:szCs w:val="28"/>
+        </w:rPr>
+      </w:pPr>
+      <w:r>
+        <w:rPr>
+          <w:noProof/>
+        </w:rPr>
+        <w:drawing>
+          <wp:inline distT="0" distB="0" distL="0" distR="0" wp14:anchorId="2258129F" wp14:editId="46C5C639">
+            <wp:extent cx="5593533" cy="558140"/>
+            <wp:effectExtent l="0" t="0" r="0" b="0"/>
+            <wp:docPr id="28" name="Imagen 28"/>
+            <wp:cNvGraphicFramePr>
+              <a:graphicFrameLocks xmlns:a="http://schemas.openxmlformats.org/drawingml/2006/main" noChangeAspect="1"/>
+            </wp:cNvGraphicFramePr>
+            <a:graphic xmlns:a="http://schemas.openxmlformats.org/drawingml/2006/main">
+              <a:graphicData uri="http://schemas.openxmlformats.org/drawingml/2006/picture">
+                <pic:pic xmlns:pic="http://schemas.openxmlformats.org/drawingml/2006/picture">
+                  <pic:nvPicPr>
+                    <pic:cNvPr id="1" name=""/>
+                    <pic:cNvPicPr/>
+                  </pic:nvPicPr>
+                  <pic:blipFill>
+                    <a:blip r:embed="rId30"/>
+                    <a:stretch>
+                      <a:fillRect/>
+                    </a:stretch>
+                  </pic:blipFill>
+                  <pic:spPr>
+                    <a:xfrm>
+                      <a:off x="0" y="0"/>
+                      <a:ext cx="5775075" cy="576255"/>
+                    </a:xfrm>
+                    <a:prstGeom prst="rect">
+                      <a:avLst/>
+                    </a:prstGeom>
+                  </pic:spPr>
+                </pic:pic>
+              </a:graphicData>
+            </a:graphic>
+          </wp:inline>
+        </w:drawing>
+      </w:r>
+    </w:p>
+    <w:p>
+      <w:pPr>
+        <w:rPr>
+          <w:sz w:val="28"/>
+          <w:szCs w:val="28"/>
+        </w:rPr>
+      </w:pPr>
+      <w:r>
+        <w:rPr>
+          <w:noProof/>
+        </w:rPr>
+        <w:drawing>
+          <wp:inline distT="0" distB="0" distL="0" distR="0" wp14:anchorId="55BB8BEE" wp14:editId="08A43AF4">
+            <wp:extent cx="5367646" cy="658944"/>
+            <wp:effectExtent l="0" t="0" r="5080" b="8255"/>
+            <wp:docPr id="29" name="Imagen 29"/>
+            <wp:cNvGraphicFramePr>
+              <a:graphicFrameLocks xmlns:a="http://schemas.openxmlformats.org/drawingml/2006/main" noChangeAspect="1"/>
+            </wp:cNvGraphicFramePr>
+            <a:graphic xmlns:a="http://schemas.openxmlformats.org/drawingml/2006/main">
+              <a:graphicData uri="http://schemas.openxmlformats.org/drawingml/2006/picture">
+                <pic:pic xmlns:pic="http://schemas.openxmlformats.org/drawingml/2006/picture">
+                  <pic:nvPicPr>
+                    <pic:cNvPr id="1" name=""/>
+                    <pic:cNvPicPr/>
+                  </pic:nvPicPr>
+                  <pic:blipFill>
+                    <a:blip r:embed="rId31"/>
+                    <a:stretch>
+                      <a:fillRect/>
+                    </a:stretch>
+                  </pic:blipFill>
+                  <pic:spPr>
+                    <a:xfrm>
+                      <a:off x="0" y="0"/>
+                      <a:ext cx="5745055" cy="705276"/>
+                    </a:xfrm>
+                    <a:prstGeom prst="rect">
+                      <a:avLst/>
+                    </a:prstGeom>
+                  </pic:spPr>
+                </pic:pic>
+              </a:graphicData>
+            </a:graphic>
+          </wp:inline>
+        </w:drawing>
+      </w:r>
+    </w:p>
+    <w:p>
+      <w:pPr>
+        <w:rPr>
+          <w:sz w:val="28"/>
+          <w:szCs w:val="28"/>
+        </w:rPr>
+      </w:pPr>
+    </w:p>
+    <w:p>
+      <w:pPr>
+        <w:rPr>
+          <w:sz w:val="28"/>
+          <w:szCs w:val="28"/>
+        </w:rPr>
+      </w:pPr>
+      <w:r>
+        <w:rPr>
+          <w:noProof/>
+        </w:rPr>
+        <w:lastRenderedPageBreak/>
+        <w:drawing>
+          <wp:inline distT="0" distB="0" distL="0" distR="0" wp14:anchorId="766A4D35" wp14:editId="44C2A729">
+            <wp:extent cx="5747655" cy="1484415"/>
+            <wp:effectExtent l="0" t="0" r="5715" b="1905"/>
+            <wp:docPr id="30" name="Imagen 30"/>
+            <wp:cNvGraphicFramePr>
+              <a:graphicFrameLocks xmlns:a="http://schemas.openxmlformats.org/drawingml/2006/main" noChangeAspect="1"/>
+            </wp:cNvGraphicFramePr>
+            <a:graphic xmlns:a="http://schemas.openxmlformats.org/drawingml/2006/main">
+              <a:graphicData uri="http://schemas.openxmlformats.org/drawingml/2006/picture">
+                <pic:pic xmlns:pic="http://schemas.openxmlformats.org/drawingml/2006/picture">
+                  <pic:nvPicPr>
+                    <pic:cNvPr id="1" name=""/>
+                    <pic:cNvPicPr/>
+                  </pic:nvPicPr>
+                  <pic:blipFill>
+                    <a:blip r:embed="rId32"/>
+                    <a:stretch>
+                      <a:fillRect/>
+                    </a:stretch>
+                  </pic:blipFill>
+                  <pic:spPr>
+                    <a:xfrm>
+                      <a:off x="0" y="0"/>
+                      <a:ext cx="5800310" cy="1498014"/>
+                    </a:xfrm>
+                    <a:prstGeom prst="rect">
+                      <a:avLst/>
+                    </a:prstGeom>
+                  </pic:spPr>
+                </pic:pic>
+              </a:graphicData>
+            </a:graphic>
+          </wp:inline>
+        </w:drawing>
+      </w:r>
+    </w:p>
+    <w:p>
+      <w:pPr>
+        <w:rPr>
+          <w:sz w:val="28"/>
+          <w:szCs w:val="28"/>
+        </w:rPr>
+      </w:pPr>
+      <w:r>
+        <w:rPr>
+          <w:noProof/>
+        </w:rPr>
+        <w:drawing>
+          <wp:inline distT="0" distB="0" distL="0" distR="0" wp14:anchorId="2DE979CE" wp14:editId="5B9814D8">
+            <wp:extent cx="2897579" cy="1908446"/>
+            <wp:effectExtent l="0" t="0" r="0" b="0"/>
+            <wp:docPr id="31" name="Imagen 31"/>
+            <wp:cNvGraphicFramePr>
+              <a:graphicFrameLocks xmlns:a="http://schemas.openxmlformats.org/drawingml/2006/main" noChangeAspect="1"/>
+            </wp:cNvGraphicFramePr>
+            <a:graphic xmlns:a="http://schemas.openxmlformats.org/drawingml/2006/main">
+              <a:graphicData uri="http://schemas.openxmlformats.org/drawingml/2006/picture">
+                <pic:pic xmlns:pic="http://schemas.openxmlformats.org/drawingml/2006/picture">
+                  <pic:nvPicPr>
+                    <pic:cNvPr id="1" name=""/>
+                    <pic:cNvPicPr/>
+                  </pic:nvPicPr>
+                  <pic:blipFill>
+                    <a:blip r:embed="rId33"/>
+                    <a:stretch>
+                      <a:fillRect/>
+                    </a:stretch>
+                  </pic:blipFill>
+                  <pic:spPr>
+                    <a:xfrm>
+                      <a:off x="0" y="0"/>
+                      <a:ext cx="2945488" cy="1940000"/>
+                    </a:xfrm>
+                    <a:prstGeom prst="rect">
+                      <a:avLst/>
+                    </a:prstGeom>
+                  </pic:spPr>
+                </pic:pic>
+              </a:graphicData>
+            </a:graphic>
+          </wp:inline>
+        </w:drawing>
+      </w:r>
+    </w:p>
+    <w:p>
+      <w:pPr>
+        <w:rPr>
+          <w:sz w:val="28"/>
+          <w:szCs w:val="28"/>
+        </w:rPr>
+      </w:pPr>
+      <w:r>
+        <w:rPr>
+          <w:sz w:val="28"/>
+          <w:szCs w:val="28"/>
+        </w:rPr>
+        <w:t>Masa magra atractiva</w:t>
+      </w:r>
+      <w:bookmarkStart w:id="0" w:name="_GoBack"/>
+      <w:bookmarkEnd w:id="0"/>
+    </w:p>
+    <w:p>
+      <w:pPr>
+        <w:rPr>
+          <w:sz w:val="28"/>
+          <w:szCs w:val="28"/>
+        </w:rPr>
+      </w:pPr>
+      <w:r>
+        <w:rPr>
+          <w:noProof/>
+        </w:rPr>
+        <w:drawing>
+          <wp:inline distT="0" distB="0" distL="0" distR="0" wp14:anchorId="1351ACD5" wp14:editId="1338A0E6">
+            <wp:extent cx="4257675" cy="552450"/>
+            <wp:effectExtent l="0" t="0" r="9525" b="0"/>
+            <wp:docPr id="32" name="Imagen 32"/>
+            <wp:cNvGraphicFramePr>
+              <a:graphicFrameLocks xmlns:a="http://schemas.openxmlformats.org/drawingml/2006/main" noChangeAspect="1"/>
+            </wp:cNvGraphicFramePr>
+            <a:graphic xmlns:a="http://schemas.openxmlformats.org/drawingml/2006/main">
+              <a:graphicData uri="http://schemas.openxmlformats.org/drawingml/2006/picture">
+                <pic:pic xmlns:pic="http://schemas.openxmlformats.org/drawingml/2006/picture">
+                  <pic:nvPicPr>
+                    <pic:cNvPr id="1" name=""/>
+                    <pic:cNvPicPr/>
+                  </pic:nvPicPr>
+                  <pic:blipFill>
+                    <a:blip r:embed="rId34"/>
+                    <a:stretch>
+                      <a:fillRect/>
+                    </a:stretch>
+                  </pic:blipFill>
+                  <pic:spPr>
+                    <a:xfrm>
+                      <a:off x="0" y="0"/>
+                      <a:ext cx="4257675" cy="552450"/>
+                    </a:xfrm>
+                    <a:prstGeom prst="rect">
+                      <a:avLst/>
+                    </a:prstGeom>
+                  </pic:spPr>
+                </pic:pic>
+              </a:graphicData>
+            </a:graphic>
+          </wp:inline>
+        </w:drawing>
+      </w:r>
     </w:p>
     <w:sectPr>
       <w:pgSz w:w="11906" w:h="16838"/>

</xml_diff>

<commit_message>
update references with ideal measure of woman and man update prediction
</commit_message>
<xml_diff>
--- a/references/Refrencias.docx
+++ b/references/Refrencias.docx
@@ -10,6 +10,14 @@
           <w:szCs w:val="28"/>
         </w:rPr>
       </w:pPr>
+      <w:r>
+        <w:rPr>
+          <w:b/>
+          <w:sz w:val="28"/>
+          <w:szCs w:val="28"/>
+        </w:rPr>
+        <w:t xml:space="preserve"> + </w:t>
+      </w:r>
       <w:proofErr w:type="spellStart"/>
       <w:r>
         <w:rPr>
@@ -8205,8 +8213,6 @@
         </w:rPr>
         <w:t>Masa magra atractiva</w:t>
       </w:r>
-      <w:bookmarkStart w:id="0" w:name="_GoBack"/>
-      <w:bookmarkEnd w:id="0"/>
     </w:p>
     <w:p>
       <w:pPr>
@@ -8244,6 +8250,295 @@
                     <a:xfrm>
                       <a:off x="0" y="0"/>
                       <a:ext cx="4257675" cy="552450"/>
+                    </a:xfrm>
+                    <a:prstGeom prst="rect">
+                      <a:avLst/>
+                    </a:prstGeom>
+                  </pic:spPr>
+                </pic:pic>
+              </a:graphicData>
+            </a:graphic>
+          </wp:inline>
+        </w:drawing>
+      </w:r>
+    </w:p>
+    <w:p>
+      <w:pPr>
+        <w:rPr>
+          <w:sz w:val="28"/>
+          <w:szCs w:val="28"/>
+        </w:rPr>
+      </w:pPr>
+    </w:p>
+    <w:p>
+      <w:pPr>
+        <w:rPr>
+          <w:b/>
+          <w:sz w:val="40"/>
+          <w:szCs w:val="28"/>
+        </w:rPr>
+      </w:pPr>
+      <w:r>
+        <w:rPr>
+          <w:b/>
+          <w:sz w:val="40"/>
+          <w:szCs w:val="28"/>
+        </w:rPr>
+        <w:t>Para mujeres</w:t>
+      </w:r>
+    </w:p>
+    <w:p>
+      <w:pPr>
+        <w:rPr>
+          <w:b/>
+          <w:sz w:val="40"/>
+          <w:szCs w:val="28"/>
+        </w:rPr>
+      </w:pPr>
+      <w:r>
+        <w:rPr>
+          <w:noProof/>
+        </w:rPr>
+        <w:drawing>
+          <wp:inline distT="0" distB="0" distL="0" distR="0" wp14:anchorId="6E827EB4" wp14:editId="3FA41189">
+            <wp:extent cx="5853151" cy="3325091"/>
+            <wp:effectExtent l="0" t="0" r="0" b="8890"/>
+            <wp:docPr id="15" name="Imagen 15"/>
+            <wp:cNvGraphicFramePr>
+              <a:graphicFrameLocks xmlns:a="http://schemas.openxmlformats.org/drawingml/2006/main" noChangeAspect="1"/>
+            </wp:cNvGraphicFramePr>
+            <a:graphic xmlns:a="http://schemas.openxmlformats.org/drawingml/2006/main">
+              <a:graphicData uri="http://schemas.openxmlformats.org/drawingml/2006/picture">
+                <pic:pic xmlns:pic="http://schemas.openxmlformats.org/drawingml/2006/picture">
+                  <pic:nvPicPr>
+                    <pic:cNvPr id="1" name=""/>
+                    <pic:cNvPicPr/>
+                  </pic:nvPicPr>
+                  <pic:blipFill>
+                    <a:blip r:embed="rId35"/>
+                    <a:stretch>
+                      <a:fillRect/>
+                    </a:stretch>
+                  </pic:blipFill>
+                  <pic:spPr>
+                    <a:xfrm>
+                      <a:off x="0" y="0"/>
+                      <a:ext cx="5874273" cy="3337090"/>
+                    </a:xfrm>
+                    <a:prstGeom prst="rect">
+                      <a:avLst/>
+                    </a:prstGeom>
+                  </pic:spPr>
+                </pic:pic>
+              </a:graphicData>
+            </a:graphic>
+          </wp:inline>
+        </w:drawing>
+      </w:r>
+    </w:p>
+    <w:p>
+      <w:pPr>
+        <w:rPr>
+          <w:b/>
+          <w:sz w:val="40"/>
+          <w:szCs w:val="28"/>
+          <w:u w:val="single"/>
+        </w:rPr>
+      </w:pPr>
+      <w:r>
+        <w:rPr>
+          <w:noProof/>
+        </w:rPr>
+        <w:lastRenderedPageBreak/>
+        <w:drawing>
+          <wp:inline distT="0" distB="0" distL="0" distR="0" wp14:anchorId="2786D285" wp14:editId="597C6AE1">
+            <wp:extent cx="5964007" cy="5130140"/>
+            <wp:effectExtent l="0" t="0" r="0" b="0"/>
+            <wp:docPr id="16" name="Imagen 16"/>
+            <wp:cNvGraphicFramePr>
+              <a:graphicFrameLocks xmlns:a="http://schemas.openxmlformats.org/drawingml/2006/main" noChangeAspect="1"/>
+            </wp:cNvGraphicFramePr>
+            <a:graphic xmlns:a="http://schemas.openxmlformats.org/drawingml/2006/main">
+              <a:graphicData uri="http://schemas.openxmlformats.org/drawingml/2006/picture">
+                <pic:pic xmlns:pic="http://schemas.openxmlformats.org/drawingml/2006/picture">
+                  <pic:nvPicPr>
+                    <pic:cNvPr id="1" name=""/>
+                    <pic:cNvPicPr/>
+                  </pic:nvPicPr>
+                  <pic:blipFill>
+                    <a:blip r:embed="rId36"/>
+                    <a:stretch>
+                      <a:fillRect/>
+                    </a:stretch>
+                  </pic:blipFill>
+                  <pic:spPr>
+                    <a:xfrm>
+                      <a:off x="0" y="0"/>
+                      <a:ext cx="5992605" cy="5154740"/>
+                    </a:xfrm>
+                    <a:prstGeom prst="rect">
+                      <a:avLst/>
+                    </a:prstGeom>
+                  </pic:spPr>
+                </pic:pic>
+              </a:graphicData>
+            </a:graphic>
+          </wp:inline>
+        </w:drawing>
+      </w:r>
+    </w:p>
+    <w:p>
+      <w:pPr>
+        <w:rPr>
+          <w:b/>
+          <w:sz w:val="40"/>
+          <w:szCs w:val="28"/>
+          <w:u w:val="single"/>
+        </w:rPr>
+      </w:pPr>
+      <w:r>
+        <w:rPr>
+          <w:noProof/>
+        </w:rPr>
+        <w:drawing>
+          <wp:inline distT="0" distB="0" distL="0" distR="0" wp14:anchorId="0619B562" wp14:editId="3C382B85">
+            <wp:extent cx="5910989" cy="2802576"/>
+            <wp:effectExtent l="0" t="0" r="0" b="0"/>
+            <wp:docPr id="33" name="Imagen 33"/>
+            <wp:cNvGraphicFramePr>
+              <a:graphicFrameLocks xmlns:a="http://schemas.openxmlformats.org/drawingml/2006/main" noChangeAspect="1"/>
+            </wp:cNvGraphicFramePr>
+            <a:graphic xmlns:a="http://schemas.openxmlformats.org/drawingml/2006/main">
+              <a:graphicData uri="http://schemas.openxmlformats.org/drawingml/2006/picture">
+                <pic:pic xmlns:pic="http://schemas.openxmlformats.org/drawingml/2006/picture">
+                  <pic:nvPicPr>
+                    <pic:cNvPr id="1" name=""/>
+                    <pic:cNvPicPr/>
+                  </pic:nvPicPr>
+                  <pic:blipFill>
+                    <a:blip r:embed="rId37"/>
+                    <a:stretch>
+                      <a:fillRect/>
+                    </a:stretch>
+                  </pic:blipFill>
+                  <pic:spPr>
+                    <a:xfrm>
+                      <a:off x="0" y="0"/>
+                      <a:ext cx="5929815" cy="2811502"/>
+                    </a:xfrm>
+                    <a:prstGeom prst="rect">
+                      <a:avLst/>
+                    </a:prstGeom>
+                  </pic:spPr>
+                </pic:pic>
+              </a:graphicData>
+            </a:graphic>
+          </wp:inline>
+        </w:drawing>
+      </w:r>
+    </w:p>
+    <w:p>
+      <w:pPr>
+        <w:rPr>
+          <w:b/>
+          <w:sz w:val="40"/>
+          <w:szCs w:val="28"/>
+          <w:u w:val="single"/>
+        </w:rPr>
+      </w:pPr>
+      <w:r>
+        <w:rPr>
+          <w:noProof/>
+          <w:u w:val="single"/>
+        </w:rPr>
+        <w:lastRenderedPageBreak/>
+        <w:drawing>
+          <wp:inline distT="0" distB="0" distL="0" distR="0" wp14:anchorId="6AFFE64B" wp14:editId="6B786CAE">
+            <wp:extent cx="5794912" cy="3170711"/>
+            <wp:effectExtent l="0" t="0" r="0" b="0"/>
+            <wp:docPr id="34" name="Imagen 34"/>
+            <wp:cNvGraphicFramePr>
+              <a:graphicFrameLocks xmlns:a="http://schemas.openxmlformats.org/drawingml/2006/main" noChangeAspect="1"/>
+            </wp:cNvGraphicFramePr>
+            <a:graphic xmlns:a="http://schemas.openxmlformats.org/drawingml/2006/main">
+              <a:graphicData uri="http://schemas.openxmlformats.org/drawingml/2006/picture">
+                <pic:pic xmlns:pic="http://schemas.openxmlformats.org/drawingml/2006/picture">
+                  <pic:nvPicPr>
+                    <pic:cNvPr id="1" name=""/>
+                    <pic:cNvPicPr/>
+                  </pic:nvPicPr>
+                  <pic:blipFill>
+                    <a:blip r:embed="rId38"/>
+                    <a:stretch>
+                      <a:fillRect/>
+                    </a:stretch>
+                  </pic:blipFill>
+                  <pic:spPr>
+                    <a:xfrm>
+                      <a:off x="0" y="0"/>
+                      <a:ext cx="5805752" cy="3176642"/>
+                    </a:xfrm>
+                    <a:prstGeom prst="rect">
+                      <a:avLst/>
+                    </a:prstGeom>
+                  </pic:spPr>
+                </pic:pic>
+              </a:graphicData>
+            </a:graphic>
+          </wp:inline>
+        </w:drawing>
+      </w:r>
+      <w:bookmarkStart w:id="0" w:name="_GoBack"/>
+      <w:bookmarkEnd w:id="0"/>
+    </w:p>
+    <w:p>
+      <w:pPr>
+        <w:rPr>
+          <w:b/>
+          <w:sz w:val="40"/>
+          <w:szCs w:val="28"/>
+          <w:u w:val="single"/>
+        </w:rPr>
+      </w:pPr>
+    </w:p>
+    <w:p>
+      <w:pPr>
+        <w:rPr>
+          <w:b/>
+          <w:sz w:val="40"/>
+          <w:szCs w:val="28"/>
+          <w:u w:val="single"/>
+        </w:rPr>
+      </w:pPr>
+      <w:r>
+        <w:rPr>
+          <w:noProof/>
+        </w:rPr>
+        <w:drawing>
+          <wp:inline distT="0" distB="0" distL="0" distR="0" wp14:anchorId="7E4A8715" wp14:editId="156086C9">
+            <wp:extent cx="6019617" cy="2517140"/>
+            <wp:effectExtent l="0" t="0" r="635" b="0"/>
+            <wp:docPr id="35" name="Imagen 35"/>
+            <wp:cNvGraphicFramePr>
+              <a:graphicFrameLocks xmlns:a="http://schemas.openxmlformats.org/drawingml/2006/main" noChangeAspect="1"/>
+            </wp:cNvGraphicFramePr>
+            <a:graphic xmlns:a="http://schemas.openxmlformats.org/drawingml/2006/main">
+              <a:graphicData uri="http://schemas.openxmlformats.org/drawingml/2006/picture">
+                <pic:pic xmlns:pic="http://schemas.openxmlformats.org/drawingml/2006/picture">
+                  <pic:nvPicPr>
+                    <pic:cNvPr id="1" name=""/>
+                    <pic:cNvPicPr/>
+                  </pic:nvPicPr>
+                  <pic:blipFill>
+                    <a:blip r:embed="rId39"/>
+                    <a:stretch>
+                      <a:fillRect/>
+                    </a:stretch>
+                  </pic:blipFill>
+                  <pic:spPr>
+                    <a:xfrm>
+                      <a:off x="0" y="0"/>
+                      <a:ext cx="6065307" cy="2536246"/>
                     </a:xfrm>
                     <a:prstGeom prst="rect">
                       <a:avLst/>

</xml_diff>